<commit_message>
updated git commit command line
</commit_message>
<xml_diff>
--- a/Git_Hub_Notes_Training.docx
+++ b/Git_Hub_Notes_Training.docx
@@ -679,7 +679,15 @@
         </w:numPr>
       </w:pPr>
       <w:r>
-        <w:t xml:space="preserve">Adding ---- “ git add filename1 filename2” ---- separate files with spaces to add multiple at once. </w:t>
+        <w:t xml:space="preserve">Adding ---- </w:t>
+      </w:r>
+      <w:proofErr w:type="gramStart"/>
+      <w:r>
+        <w:t>“ git</w:t>
+      </w:r>
+      <w:proofErr w:type="gramEnd"/>
+      <w:r>
+        <w:t xml:space="preserve"> add filename1 filename2” ---- separate files with spaces to add multiple at once. </w:t>
       </w:r>
     </w:p>
     <w:p>
@@ -690,6 +698,12 @@
           <w:numId w:val="1"/>
         </w:numPr>
       </w:pPr>
+      <w:r>
+        <w:t xml:space="preserve">Committing – use “git commit </w:t>
+      </w:r>
+      <w:r>
+        <w:t>-m “Message here in quotes” “ – always  use git commit -m “My message” ----- while you are committing new changes.</w:t>
+      </w:r>
     </w:p>
     <w:p>
       <w:pPr>
@@ -728,6 +742,41 @@
           <w:numId w:val="1"/>
         </w:numPr>
       </w:pPr>
+      <w:r>
+        <w:t>Git Commit -m “my message’</w:t>
+      </w:r>
+    </w:p>
+    <w:p>
+      <w:pPr>
+        <w:pStyle w:val="ListParagraph"/>
+        <w:numPr>
+          <w:ilvl w:val="2"/>
+          <w:numId w:val="1"/>
+        </w:numPr>
+      </w:pPr>
+      <w:r>
+        <w:t xml:space="preserve">We use the “git commit” command to </w:t>
+      </w:r>
+      <w:proofErr w:type="gramStart"/>
+      <w:r>
+        <w:t>actually commit</w:t>
+      </w:r>
+      <w:proofErr w:type="gramEnd"/>
+      <w:r>
+        <w:t xml:space="preserve"> changes from the staging area</w:t>
+      </w:r>
+    </w:p>
+    <w:p>
+      <w:pPr>
+        <w:pStyle w:val="ListParagraph"/>
+        <w:numPr>
+          <w:ilvl w:val="2"/>
+          <w:numId w:val="1"/>
+        </w:numPr>
+      </w:pPr>
+      <w:r>
+        <w:t>When making a commit, we need to provide a commit message that summarized the changes and work snapshotted in the commit</w:t>
+      </w:r>
     </w:p>
     <w:sectPr>
       <w:pgSz w:w="12240" w:h="15840"/>

</xml_diff>

<commit_message>
added git add . command to the basics file. Learning how to make add and commit using different methods
</commit_message>
<xml_diff>
--- a/Git_Hub_Notes_Training.docx
+++ b/Git_Hub_Notes_Training.docx
@@ -702,7 +702,23 @@
         <w:t xml:space="preserve">Committing – use “git commit </w:t>
       </w:r>
       <w:r>
-        <w:t>-m “Message here in quotes” “ – always  use git commit -m “My message” ----- while you are committing new changes.</w:t>
+        <w:t xml:space="preserve">-m “Message here in quotes” </w:t>
+      </w:r>
+      <w:proofErr w:type="gramStart"/>
+      <w:r>
+        <w:t>“ –</w:t>
+      </w:r>
+      <w:proofErr w:type="gramEnd"/>
+      <w:r>
+        <w:t xml:space="preserve"> </w:t>
+      </w:r>
+      <w:proofErr w:type="gramStart"/>
+      <w:r>
+        <w:t>always  use</w:t>
+      </w:r>
+      <w:proofErr w:type="gramEnd"/>
+      <w:r>
+        <w:t xml:space="preserve"> git commit -m “My message” ----- while you are committing new changes.</w:t>
       </w:r>
     </w:p>
     <w:p>
@@ -776,6 +792,46 @@
       </w:pPr>
       <w:r>
         <w:t>When making a commit, we need to provide a commit message that summarized the changes and work snapshotted in the commit</w:t>
+      </w:r>
+    </w:p>
+    <w:p>
+      <w:pPr>
+        <w:pStyle w:val="ListParagraph"/>
+        <w:numPr>
+          <w:ilvl w:val="1"/>
+          <w:numId w:val="1"/>
+        </w:numPr>
+      </w:pPr>
+      <w:r>
+        <w:t xml:space="preserve">Git </w:t>
+      </w:r>
+      <w:proofErr w:type="gramStart"/>
+      <w:r>
+        <w:t>Log :</w:t>
+      </w:r>
+      <w:proofErr w:type="gramEnd"/>
+      <w:r>
+        <w:t xml:space="preserve"> It retrieves the information for the logs of the commits for a repository</w:t>
+      </w:r>
+    </w:p>
+    <w:p>
+      <w:pPr>
+        <w:pStyle w:val="ListParagraph"/>
+        <w:numPr>
+          <w:ilvl w:val="1"/>
+          <w:numId w:val="1"/>
+        </w:numPr>
+      </w:pPr>
+      <w:r>
+        <w:t xml:space="preserve">Git </w:t>
+      </w:r>
+      <w:proofErr w:type="gramStart"/>
+      <w:r>
+        <w:t>add .</w:t>
+      </w:r>
+      <w:proofErr w:type="gramEnd"/>
+      <w:r>
+        <w:t xml:space="preserve"> ---- it stages all the files with the changes for the commit. If there are multiple changes to the files tracked by git then it will add all the files for the commit. </w:t>
       </w:r>
     </w:p>
     <w:sectPr>

</xml_diff>

<commit_message>
Update commit commands in Git_Hub_Notes word file.
</commit_message>
<xml_diff>
--- a/Git_Hub_Notes_Training.docx
+++ b/Git_Hub_Notes_Training.docx
@@ -833,6 +833,155 @@
       <w:r>
         <w:t xml:space="preserve"> ---- it stages all the files with the changes for the commit. If there are multiple changes to the files tracked by git then it will add all the files for the commit. </w:t>
       </w:r>
+    </w:p>
+    <w:p>
+      <w:pPr>
+        <w:pStyle w:val="ListParagraph"/>
+        <w:numPr>
+          <w:ilvl w:val="0"/>
+          <w:numId w:val="1"/>
+        </w:numPr>
+      </w:pPr>
+      <w:proofErr w:type="gramStart"/>
+      <w:r>
+        <w:t>Code .</w:t>
+      </w:r>
+      <w:proofErr w:type="gramEnd"/>
+      <w:r>
+        <w:t xml:space="preserve"> --- this command </w:t>
+      </w:r>
+      <w:proofErr w:type="gramStart"/>
+      <w:r>
+        <w:t>opens up</w:t>
+      </w:r>
+      <w:proofErr w:type="gramEnd"/>
+      <w:r>
+        <w:t xml:space="preserve"> the current folder in VS Code</w:t>
+      </w:r>
+    </w:p>
+    <w:p>
+      <w:pPr>
+        <w:pStyle w:val="ListParagraph"/>
+        <w:numPr>
+          <w:ilvl w:val="0"/>
+          <w:numId w:val="1"/>
+        </w:numPr>
+      </w:pPr>
+      <w:r>
+        <w:t>The Git Docs--- talks about git documentation</w:t>
+      </w:r>
+    </w:p>
+    <w:p>
+      <w:pPr>
+        <w:pStyle w:val="ListParagraph"/>
+        <w:numPr>
+          <w:ilvl w:val="1"/>
+          <w:numId w:val="1"/>
+        </w:numPr>
+      </w:pPr>
+      <w:r>
+        <w:t>Keep your commits atomic</w:t>
+      </w:r>
+    </w:p>
+    <w:p>
+      <w:pPr>
+        <w:pStyle w:val="ListParagraph"/>
+        <w:numPr>
+          <w:ilvl w:val="2"/>
+          <w:numId w:val="1"/>
+        </w:numPr>
+      </w:pPr>
+      <w:r>
+        <w:t xml:space="preserve">When </w:t>
+      </w:r>
+      <w:proofErr w:type="gramStart"/>
+      <w:r>
+        <w:t>possible ,</w:t>
+      </w:r>
+      <w:proofErr w:type="gramEnd"/>
+      <w:r>
+        <w:t xml:space="preserve"> a commit should encompass a single </w:t>
+      </w:r>
+      <w:proofErr w:type="spellStart"/>
+      <w:r>
+        <w:t>geatuere</w:t>
+      </w:r>
+      <w:proofErr w:type="spellEnd"/>
+      <w:r>
+        <w:t xml:space="preserve">, change or fix. In other words, try to keep each commit focused on. </w:t>
+      </w:r>
+      <w:proofErr w:type="spellStart"/>
+      <w:r>
+        <w:t>Asingle</w:t>
+      </w:r>
+      <w:proofErr w:type="spellEnd"/>
+      <w:r>
+        <w:t xml:space="preserve"> thing. This makes it much easier to undo or rollback changes </w:t>
+      </w:r>
+      <w:proofErr w:type="gramStart"/>
+      <w:r>
+        <w:t>later on</w:t>
+      </w:r>
+      <w:proofErr w:type="gramEnd"/>
+      <w:r>
+        <w:t xml:space="preserve">. It also makes your code or project easier to review. </w:t>
+      </w:r>
+    </w:p>
+    <w:p>
+      <w:pPr>
+        <w:pStyle w:val="ListParagraph"/>
+        <w:numPr>
+          <w:ilvl w:val="1"/>
+          <w:numId w:val="1"/>
+        </w:numPr>
+      </w:pPr>
+      <w:r>
+        <w:t xml:space="preserve">Use Present-Tense Imperative Style ---- Describe your changes in imperative mood, e.g. “make xyzzy do </w:t>
+      </w:r>
+      <w:proofErr w:type="spellStart"/>
+      <w:r>
+        <w:t>frotz</w:t>
+      </w:r>
+      <w:proofErr w:type="spellEnd"/>
+      <w:r>
+        <w:t xml:space="preserve">” instead of [This patch] makes xyzzy do </w:t>
+      </w:r>
+      <w:proofErr w:type="spellStart"/>
+      <w:r>
+        <w:t>frotzz</w:t>
+      </w:r>
+      <w:proofErr w:type="spellEnd"/>
+      <w:r>
+        <w:t xml:space="preserve"> or “I changed </w:t>
+      </w:r>
+      <w:proofErr w:type="spellStart"/>
+      <w:r>
+        <w:t>xxyzzy</w:t>
+      </w:r>
+      <w:proofErr w:type="spellEnd"/>
+      <w:r>
+        <w:t xml:space="preserve"> to do </w:t>
+      </w:r>
+      <w:proofErr w:type="spellStart"/>
+      <w:r>
+        <w:t>frot</w:t>
+      </w:r>
+      <w:r>
+        <w:t>z</w:t>
+      </w:r>
+      <w:proofErr w:type="spellEnd"/>
+      <w:r>
+        <w:t>”, as if you are giving order to the codebase to change its behavior</w:t>
+      </w:r>
+    </w:p>
+    <w:p>
+      <w:pPr>
+        <w:pStyle w:val="ListParagraph"/>
+        <w:numPr>
+          <w:ilvl w:val="1"/>
+          <w:numId w:val="1"/>
+        </w:numPr>
+      </w:pPr>
     </w:p>
     <w:sectPr>
       <w:pgSz w:w="12240" w:h="15840"/>

</xml_diff>

<commit_message>
Commit change using GitKraken
</commit_message>
<xml_diff>
--- a/Git_Hub_Notes_Training.docx
+++ b/Git_Hub_Notes_Training.docx
@@ -978,10 +978,60 @@
       <w:pPr>
         <w:pStyle w:val="ListParagraph"/>
         <w:numPr>
+          <w:ilvl w:val="0"/>
+          <w:numId w:val="1"/>
+        </w:numPr>
+      </w:pPr>
+      <w:r>
+        <w:lastRenderedPageBreak/>
+        <w:t>Closer look at the Git Log Command</w:t>
+      </w:r>
+    </w:p>
+    <w:p>
+      <w:pPr>
+        <w:pStyle w:val="ListParagraph"/>
+        <w:numPr>
           <w:ilvl w:val="1"/>
           <w:numId w:val="1"/>
         </w:numPr>
       </w:pPr>
+      <w:r>
+        <w:t>Git log --abbrev-commit</w:t>
+      </w:r>
+    </w:p>
+    <w:p>
+      <w:pPr>
+        <w:pStyle w:val="ListParagraph"/>
+        <w:numPr>
+          <w:ilvl w:val="1"/>
+          <w:numId w:val="1"/>
+        </w:numPr>
+      </w:pPr>
+      <w:r>
+        <w:t>Git log – -</w:t>
+      </w:r>
+      <w:proofErr w:type="spellStart"/>
+      <w:r>
+        <w:t>oneline</w:t>
+      </w:r>
+      <w:proofErr w:type="spellEnd"/>
+    </w:p>
+    <w:p>
+      <w:pPr>
+        <w:pStyle w:val="ListParagraph"/>
+        <w:numPr>
+          <w:ilvl w:val="0"/>
+          <w:numId w:val="1"/>
+        </w:numPr>
+      </w:pPr>
+      <w:proofErr w:type="spellStart"/>
+      <w:r>
+        <w:t>GitKraken</w:t>
+      </w:r>
+      <w:proofErr w:type="spellEnd"/>
+      <w:r>
+        <w:t xml:space="preserve"> – GUI to commit using a graphic user interface.</w:t>
+      </w:r>
     </w:p>
     <w:sectPr>
       <w:pgSz w:w="12240" w:h="15840"/>

</xml_diff>

<commit_message>
Add file extensions to .gitignore
</commit_message>
<xml_diff>
--- a/Git_Hub_Notes_Training.docx
+++ b/Git_Hub_Notes_Training.docx
@@ -1031,6 +1031,393 @@
       <w:proofErr w:type="spellEnd"/>
       <w:r>
         <w:t xml:space="preserve"> – GUI to commit using a graphic user interface.</w:t>
+      </w:r>
+    </w:p>
+    <w:p>
+      <w:pPr>
+        <w:pStyle w:val="ListParagraph"/>
+        <w:numPr>
+          <w:ilvl w:val="0"/>
+          <w:numId w:val="1"/>
+        </w:numPr>
+      </w:pPr>
+      <w:r>
+        <w:t>AMMEND COMMITS</w:t>
+      </w:r>
+    </w:p>
+    <w:p>
+      <w:pPr>
+        <w:pStyle w:val="ListParagraph"/>
+        <w:numPr>
+          <w:ilvl w:val="1"/>
+          <w:numId w:val="1"/>
+        </w:numPr>
+      </w:pPr>
+      <w:r>
+        <w:t>Suppos</w:t>
+      </w:r>
+      <w:r>
+        <w:t xml:space="preserve">e you just made a commit and then realized you forgot to include a file! </w:t>
+      </w:r>
+      <w:proofErr w:type="gramStart"/>
+      <w:r>
+        <w:t>Or,</w:t>
+      </w:r>
+      <w:proofErr w:type="gramEnd"/>
+      <w:r>
+        <w:t xml:space="preserve"> maybe you made a typo in the commit message that you want to correct. </w:t>
+      </w:r>
+    </w:p>
+    <w:p>
+      <w:pPr>
+        <w:pStyle w:val="ListParagraph"/>
+        <w:numPr>
+          <w:ilvl w:val="2"/>
+          <w:numId w:val="1"/>
+        </w:numPr>
+      </w:pPr>
+      <w:r>
+        <w:t xml:space="preserve">Rather than making a </w:t>
+      </w:r>
+      <w:proofErr w:type="gramStart"/>
+      <w:r>
+        <w:t>brand new</w:t>
+      </w:r>
+      <w:proofErr w:type="gramEnd"/>
+      <w:r>
+        <w:t xml:space="preserve"> separate commit you can “redo” the previous commit using the –amend option</w:t>
+      </w:r>
+    </w:p>
+    <w:p>
+      <w:pPr>
+        <w:pStyle w:val="ListParagraph"/>
+        <w:numPr>
+          <w:ilvl w:val="3"/>
+          <w:numId w:val="1"/>
+        </w:numPr>
+      </w:pPr>
+      <w:r>
+        <w:t>Git commit -m “some commit”</w:t>
+      </w:r>
+    </w:p>
+    <w:p>
+      <w:pPr>
+        <w:pStyle w:val="ListParagraph"/>
+        <w:numPr>
+          <w:ilvl w:val="3"/>
+          <w:numId w:val="1"/>
+        </w:numPr>
+      </w:pPr>
+      <w:r>
+        <w:t xml:space="preserve">Git add </w:t>
+      </w:r>
+      <w:proofErr w:type="spellStart"/>
+      <w:r>
+        <w:t>forgotten_file</w:t>
+      </w:r>
+      <w:proofErr w:type="spellEnd"/>
+    </w:p>
+    <w:p>
+      <w:pPr>
+        <w:pStyle w:val="ListParagraph"/>
+        <w:numPr>
+          <w:ilvl w:val="3"/>
+          <w:numId w:val="1"/>
+        </w:numPr>
+      </w:pPr>
+      <w:r>
+        <w:t xml:space="preserve">Git commit --amend </w:t>
+      </w:r>
+    </w:p>
+    <w:p>
+      <w:pPr>
+        <w:pStyle w:val="ListParagraph"/>
+        <w:numPr>
+          <w:ilvl w:val="2"/>
+          <w:numId w:val="1"/>
+        </w:numPr>
+      </w:pPr>
+      <w:r>
+        <w:t>NOTE – The Git Commit amend only amends the latest commit not the previous commits</w:t>
+      </w:r>
+    </w:p>
+    <w:p>
+      <w:pPr>
+        <w:pStyle w:val="ListParagraph"/>
+        <w:numPr>
+          <w:ilvl w:val="0"/>
+          <w:numId w:val="1"/>
+        </w:numPr>
+      </w:pPr>
+      <w:r>
+        <w:t>IGNORING FILES</w:t>
+      </w:r>
+    </w:p>
+    <w:p>
+      <w:pPr>
+        <w:pStyle w:val="ListParagraph"/>
+        <w:numPr>
+          <w:ilvl w:val="1"/>
+          <w:numId w:val="1"/>
+        </w:numPr>
+      </w:pPr>
+      <w:r>
+        <w:t xml:space="preserve">We can tell git which files and directories to ignore </w:t>
+      </w:r>
+      <w:proofErr w:type="gramStart"/>
+      <w:r>
+        <w:t>in a given</w:t>
+      </w:r>
+      <w:proofErr w:type="gramEnd"/>
+      <w:r>
+        <w:t xml:space="preserve"> </w:t>
+      </w:r>
+      <w:proofErr w:type="spellStart"/>
+      <w:proofErr w:type="gramStart"/>
+      <w:r>
+        <w:t>repostiroy</w:t>
+      </w:r>
+      <w:proofErr w:type="spellEnd"/>
+      <w:r>
+        <w:t xml:space="preserve"> ,</w:t>
+      </w:r>
+      <w:proofErr w:type="gramEnd"/>
+      <w:r>
+        <w:t xml:space="preserve"> using </w:t>
+      </w:r>
+      <w:proofErr w:type="gramStart"/>
+      <w:r>
+        <w:t>a .</w:t>
+      </w:r>
+      <w:proofErr w:type="spellStart"/>
+      <w:r>
+        <w:t>gitignore</w:t>
+      </w:r>
+      <w:proofErr w:type="spellEnd"/>
+      <w:proofErr w:type="gramEnd"/>
+      <w:r>
+        <w:t xml:space="preserve"> file. This is useful for files you NEVER want to commit including:</w:t>
+      </w:r>
+    </w:p>
+    <w:p>
+      <w:pPr>
+        <w:pStyle w:val="ListParagraph"/>
+        <w:numPr>
+          <w:ilvl w:val="2"/>
+          <w:numId w:val="1"/>
+        </w:numPr>
+      </w:pPr>
+      <w:proofErr w:type="spellStart"/>
+      <w:r>
+        <w:t>Secrtes</w:t>
+      </w:r>
+      <w:proofErr w:type="spellEnd"/>
+      <w:r>
+        <w:t xml:space="preserve">, API Keys, Credentials, </w:t>
+      </w:r>
+      <w:proofErr w:type="spellStart"/>
+      <w:r>
+        <w:t>etc</w:t>
+      </w:r>
+      <w:proofErr w:type="spellEnd"/>
+    </w:p>
+    <w:p>
+      <w:pPr>
+        <w:pStyle w:val="ListParagraph"/>
+        <w:numPr>
+          <w:ilvl w:val="2"/>
+          <w:numId w:val="1"/>
+        </w:numPr>
+      </w:pPr>
+      <w:proofErr w:type="spellStart"/>
+      <w:r>
+        <w:t>Operationg</w:t>
+      </w:r>
+      <w:proofErr w:type="spellEnd"/>
+      <w:r>
+        <w:t xml:space="preserve"> System Files (.</w:t>
+      </w:r>
+      <w:proofErr w:type="spellStart"/>
+      <w:r>
+        <w:t>DS_Store</w:t>
+      </w:r>
+      <w:proofErr w:type="spellEnd"/>
+      <w:r>
+        <w:t xml:space="preserve"> on Mac)</w:t>
+      </w:r>
+    </w:p>
+    <w:p>
+      <w:pPr>
+        <w:pStyle w:val="ListParagraph"/>
+        <w:numPr>
+          <w:ilvl w:val="2"/>
+          <w:numId w:val="1"/>
+        </w:numPr>
+      </w:pPr>
+      <w:r>
+        <w:t>Log Files</w:t>
+      </w:r>
+    </w:p>
+    <w:p>
+      <w:pPr>
+        <w:pStyle w:val="ListParagraph"/>
+        <w:numPr>
+          <w:ilvl w:val="2"/>
+          <w:numId w:val="1"/>
+        </w:numPr>
+      </w:pPr>
+      <w:r>
+        <w:t>Dependencies and Packages</w:t>
+      </w:r>
+    </w:p>
+    <w:p>
+      <w:pPr>
+        <w:pStyle w:val="ListParagraph"/>
+        <w:numPr>
+          <w:ilvl w:val="1"/>
+          <w:numId w:val="1"/>
+        </w:numPr>
+      </w:pPr>
+      <w:proofErr w:type="gramStart"/>
+      <w:r>
+        <w:t>.</w:t>
+      </w:r>
+      <w:proofErr w:type="spellStart"/>
+      <w:r>
+        <w:t>gitignore</w:t>
+      </w:r>
+      <w:proofErr w:type="spellEnd"/>
+      <w:proofErr w:type="gramEnd"/>
+      <w:r>
+        <w:t xml:space="preserve"> – Create a file </w:t>
+      </w:r>
+      <w:proofErr w:type="gramStart"/>
+      <w:r>
+        <w:t>called .</w:t>
+      </w:r>
+      <w:proofErr w:type="spellStart"/>
+      <w:r>
+        <w:t>gitignore</w:t>
+      </w:r>
+      <w:proofErr w:type="spellEnd"/>
+      <w:proofErr w:type="gramEnd"/>
+      <w:r>
+        <w:t xml:space="preserve"> in the root of a repository. Inside the file, we can write patterns to tell Git which files and folders to ignore:</w:t>
+      </w:r>
+    </w:p>
+    <w:p>
+      <w:pPr>
+        <w:pStyle w:val="ListParagraph"/>
+        <w:numPr>
+          <w:ilvl w:val="2"/>
+          <w:numId w:val="1"/>
+        </w:numPr>
+      </w:pPr>
+      <w:r>
+        <w:t>.</w:t>
+      </w:r>
+      <w:proofErr w:type="spellStart"/>
+      <w:r>
+        <w:t>DS_Store</w:t>
+      </w:r>
+      <w:proofErr w:type="spellEnd"/>
+      <w:r>
+        <w:t xml:space="preserve"> will ignore files name .</w:t>
+      </w:r>
+      <w:proofErr w:type="spellStart"/>
+      <w:r>
+        <w:t>DS_Store</w:t>
+      </w:r>
+      <w:proofErr w:type="spellEnd"/>
+    </w:p>
+    <w:p>
+      <w:pPr>
+        <w:pStyle w:val="ListParagraph"/>
+        <w:numPr>
+          <w:ilvl w:val="2"/>
+          <w:numId w:val="1"/>
+        </w:numPr>
+      </w:pPr>
+      <w:proofErr w:type="spellStart"/>
+      <w:r>
+        <w:t>folderName</w:t>
+      </w:r>
+      <w:proofErr w:type="spellEnd"/>
+      <w:r>
+        <w:t xml:space="preserve"> / will ignore an entire directory</w:t>
+      </w:r>
+    </w:p>
+    <w:p>
+      <w:pPr>
+        <w:pStyle w:val="ListParagraph"/>
+        <w:numPr>
+          <w:ilvl w:val="2"/>
+          <w:numId w:val="1"/>
+        </w:numPr>
+      </w:pPr>
+      <w:r>
+        <w:t>*.log will ignore any files with the .log extension</w:t>
+      </w:r>
+    </w:p>
+    <w:p>
+      <w:pPr>
+        <w:pStyle w:val="ListParagraph"/>
+        <w:numPr>
+          <w:ilvl w:val="2"/>
+          <w:numId w:val="1"/>
+        </w:numPr>
+      </w:pPr>
+    </w:p>
+    <w:p>
+      <w:pPr>
+        <w:pStyle w:val="ListParagraph"/>
+        <w:numPr>
+          <w:ilvl w:val="0"/>
+          <w:numId w:val="1"/>
+        </w:numPr>
+      </w:pPr>
+      <w:r>
+        <w:t>Gitignore.io file that needs to be added</w:t>
+      </w:r>
+    </w:p>
+    <w:p>
+      <w:pPr>
+        <w:pStyle w:val="ListParagraph"/>
+        <w:numPr>
+          <w:ilvl w:val="1"/>
+          <w:numId w:val="1"/>
+        </w:numPr>
+      </w:pPr>
+      <w:proofErr w:type="gramStart"/>
+      <w:r>
+        <w:t>.</w:t>
+      </w:r>
+      <w:proofErr w:type="spellStart"/>
+      <w:r>
+        <w:t>gitignore</w:t>
+      </w:r>
+      <w:proofErr w:type="spellEnd"/>
+      <w:proofErr w:type="gramEnd"/>
+      <w:r>
+        <w:t xml:space="preserve"> should be added to the </w:t>
+      </w:r>
+      <w:r>
+        <w:t>base folder</w:t>
+      </w:r>
+    </w:p>
+    <w:p>
+      <w:pPr>
+        <w:pStyle w:val="ListParagraph"/>
+        <w:numPr>
+          <w:ilvl w:val="1"/>
+          <w:numId w:val="1"/>
+        </w:numPr>
+      </w:pPr>
+      <w:r>
+        <w:t xml:space="preserve">Use .gitignore.io to copy paste general files that needs to be out of io section. </w:t>
+      </w:r>
+      <w:r>
+        <w:br/>
       </w:r>
     </w:p>
     <w:sectPr>

</xml_diff>

<commit_message>
Updated notes for Git upto start of Git Hub
</commit_message>
<xml_diff>
--- a/Git_Hub_Notes_Training.docx
+++ b/Git_Hub_Notes_Training.docx
@@ -803,6 +803,29 @@
         </w:numPr>
       </w:pPr>
       <w:r>
+        <w:t xml:space="preserve">Git commit -a -m </w:t>
+      </w:r>
+      <w:proofErr w:type="gramStart"/>
+      <w:r>
+        <w:t>“ Message</w:t>
+      </w:r>
+      <w:proofErr w:type="gramEnd"/>
+      <w:r>
+        <w:t xml:space="preserve"> here” ---- this does both work of adding all the unsaved changes to the </w:t>
+      </w:r>
+      <w:r>
+        <w:t xml:space="preserve">staging area and then committing the changes to the branch. </w:t>
+      </w:r>
+    </w:p>
+    <w:p>
+      <w:pPr>
+        <w:pStyle w:val="ListParagraph"/>
+        <w:numPr>
+          <w:ilvl w:val="1"/>
+          <w:numId w:val="1"/>
+        </w:numPr>
+      </w:pPr>
+      <w:r>
         <w:t xml:space="preserve">Git </w:t>
       </w:r>
       <w:proofErr w:type="gramStart"/>
@@ -908,15 +931,7 @@
       </w:r>
       <w:proofErr w:type="spellEnd"/>
       <w:r>
-        <w:t xml:space="preserve">, change or fix. In other words, try to keep each commit focused on. </w:t>
-      </w:r>
-      <w:proofErr w:type="spellStart"/>
-      <w:r>
-        <w:t>Asingle</w:t>
-      </w:r>
-      <w:proofErr w:type="spellEnd"/>
-      <w:r>
-        <w:t xml:space="preserve"> thing. This makes it much easier to undo or rollback changes </w:t>
+        <w:t xml:space="preserve">, change or fix. In other words, try to keep each commit focused on. Asingle thing. This makes it much easier to undo or rollback changes </w:t>
       </w:r>
       <w:proofErr w:type="gramStart"/>
       <w:r>
@@ -936,6 +951,7 @@
         </w:numPr>
       </w:pPr>
       <w:r>
+        <w:lastRenderedPageBreak/>
         <w:t xml:space="preserve">Use Present-Tense Imperative Style ---- Describe your changes in imperative mood, e.g. “make xyzzy do </w:t>
       </w:r>
       <w:proofErr w:type="spellStart"/>
@@ -983,38 +999,868 @@
         </w:numPr>
       </w:pPr>
       <w:r>
+        <w:t>Closer look at the Git Log Command</w:t>
+      </w:r>
+    </w:p>
+    <w:p>
+      <w:pPr>
+        <w:pStyle w:val="ListParagraph"/>
+        <w:numPr>
+          <w:ilvl w:val="1"/>
+          <w:numId w:val="1"/>
+        </w:numPr>
+      </w:pPr>
+      <w:r>
+        <w:t>Git log --abbrev-commit</w:t>
+      </w:r>
+    </w:p>
+    <w:p>
+      <w:pPr>
+        <w:pStyle w:val="ListParagraph"/>
+        <w:numPr>
+          <w:ilvl w:val="1"/>
+          <w:numId w:val="1"/>
+        </w:numPr>
+      </w:pPr>
+      <w:r>
+        <w:t>Git log – -</w:t>
+      </w:r>
+      <w:proofErr w:type="spellStart"/>
+      <w:r>
+        <w:t>oneline</w:t>
+      </w:r>
+      <w:proofErr w:type="spellEnd"/>
+    </w:p>
+    <w:p>
+      <w:pPr>
+        <w:pStyle w:val="ListParagraph"/>
+        <w:numPr>
+          <w:ilvl w:val="0"/>
+          <w:numId w:val="1"/>
+        </w:numPr>
+      </w:pPr>
+      <w:proofErr w:type="spellStart"/>
+      <w:r>
+        <w:t>GitKraken</w:t>
+      </w:r>
+      <w:proofErr w:type="spellEnd"/>
+      <w:r>
+        <w:t xml:space="preserve"> – GUI to commit using a graphic user interface.</w:t>
+      </w:r>
+    </w:p>
+    <w:p>
+      <w:pPr>
+        <w:pStyle w:val="ListParagraph"/>
+        <w:numPr>
+          <w:ilvl w:val="0"/>
+          <w:numId w:val="1"/>
+        </w:numPr>
+      </w:pPr>
+      <w:r>
+        <w:t>AMMEND COMMITS</w:t>
+      </w:r>
+    </w:p>
+    <w:p>
+      <w:pPr>
+        <w:pStyle w:val="ListParagraph"/>
+        <w:numPr>
+          <w:ilvl w:val="1"/>
+          <w:numId w:val="1"/>
+        </w:numPr>
+      </w:pPr>
+      <w:r>
+        <w:t>Suppos</w:t>
+      </w:r>
+      <w:r>
+        <w:t xml:space="preserve">e you just made a commit and then realized you forgot to include a file! </w:t>
+      </w:r>
+      <w:proofErr w:type="gramStart"/>
+      <w:r>
+        <w:t>Or,</w:t>
+      </w:r>
+      <w:proofErr w:type="gramEnd"/>
+      <w:r>
+        <w:t xml:space="preserve"> maybe you made a typo in the commit message that you want to correct. </w:t>
+      </w:r>
+    </w:p>
+    <w:p>
+      <w:pPr>
+        <w:pStyle w:val="ListParagraph"/>
+        <w:numPr>
+          <w:ilvl w:val="2"/>
+          <w:numId w:val="1"/>
+        </w:numPr>
+      </w:pPr>
+      <w:r>
+        <w:t xml:space="preserve">Rather than making a </w:t>
+      </w:r>
+      <w:proofErr w:type="gramStart"/>
+      <w:r>
+        <w:t>brand new</w:t>
+      </w:r>
+      <w:proofErr w:type="gramEnd"/>
+      <w:r>
+        <w:t xml:space="preserve"> separate commit you can “redo” the previous commit using the –amend option</w:t>
+      </w:r>
+    </w:p>
+    <w:p>
+      <w:pPr>
+        <w:pStyle w:val="ListParagraph"/>
+        <w:numPr>
+          <w:ilvl w:val="3"/>
+          <w:numId w:val="1"/>
+        </w:numPr>
+      </w:pPr>
+      <w:r>
+        <w:t>Git commit -m “some commit”</w:t>
+      </w:r>
+    </w:p>
+    <w:p>
+      <w:pPr>
+        <w:pStyle w:val="ListParagraph"/>
+        <w:numPr>
+          <w:ilvl w:val="3"/>
+          <w:numId w:val="1"/>
+        </w:numPr>
+      </w:pPr>
+      <w:r>
+        <w:t xml:space="preserve">Git add </w:t>
+      </w:r>
+      <w:proofErr w:type="spellStart"/>
+      <w:r>
+        <w:t>forgotten_file</w:t>
+      </w:r>
+      <w:proofErr w:type="spellEnd"/>
+    </w:p>
+    <w:p>
+      <w:pPr>
+        <w:pStyle w:val="ListParagraph"/>
+        <w:numPr>
+          <w:ilvl w:val="3"/>
+          <w:numId w:val="1"/>
+        </w:numPr>
+      </w:pPr>
+      <w:r>
+        <w:t xml:space="preserve">Git commit --amend </w:t>
+      </w:r>
+    </w:p>
+    <w:p>
+      <w:pPr>
+        <w:pStyle w:val="ListParagraph"/>
+        <w:numPr>
+          <w:ilvl w:val="2"/>
+          <w:numId w:val="1"/>
+        </w:numPr>
+      </w:pPr>
+      <w:r>
+        <w:t>NOTE – The Git Commit amend only amends the latest commit not the previous commits</w:t>
+      </w:r>
+    </w:p>
+    <w:p>
+      <w:pPr>
+        <w:pStyle w:val="ListParagraph"/>
+        <w:numPr>
+          <w:ilvl w:val="0"/>
+          <w:numId w:val="1"/>
+        </w:numPr>
+      </w:pPr>
+      <w:r>
+        <w:t>IGNORING FILES</w:t>
+      </w:r>
+    </w:p>
+    <w:p>
+      <w:pPr>
+        <w:pStyle w:val="ListParagraph"/>
+        <w:numPr>
+          <w:ilvl w:val="1"/>
+          <w:numId w:val="1"/>
+        </w:numPr>
+      </w:pPr>
+      <w:r>
+        <w:t xml:space="preserve">We can tell git which files and directories to ignore </w:t>
+      </w:r>
+      <w:proofErr w:type="gramStart"/>
+      <w:r>
+        <w:t>in a given</w:t>
+      </w:r>
+      <w:proofErr w:type="gramEnd"/>
+      <w:r>
+        <w:t xml:space="preserve"> </w:t>
+      </w:r>
+      <w:proofErr w:type="spellStart"/>
+      <w:proofErr w:type="gramStart"/>
+      <w:r>
+        <w:t>repostiroy</w:t>
+      </w:r>
+      <w:proofErr w:type="spellEnd"/>
+      <w:r>
+        <w:t xml:space="preserve"> ,</w:t>
+      </w:r>
+      <w:proofErr w:type="gramEnd"/>
+      <w:r>
+        <w:t xml:space="preserve"> using </w:t>
+      </w:r>
+      <w:proofErr w:type="gramStart"/>
+      <w:r>
+        <w:t>a .</w:t>
+      </w:r>
+      <w:proofErr w:type="spellStart"/>
+      <w:r>
+        <w:t>gitignore</w:t>
+      </w:r>
+      <w:proofErr w:type="spellEnd"/>
+      <w:proofErr w:type="gramEnd"/>
+      <w:r>
+        <w:t xml:space="preserve"> file. This is useful for files you NEVER want to commit including:</w:t>
+      </w:r>
+    </w:p>
+    <w:p>
+      <w:pPr>
+        <w:pStyle w:val="ListParagraph"/>
+        <w:numPr>
+          <w:ilvl w:val="2"/>
+          <w:numId w:val="1"/>
+        </w:numPr>
+      </w:pPr>
+      <w:r>
+        <w:t xml:space="preserve">Secrtes, API Keys, Credentials, </w:t>
+      </w:r>
+      <w:proofErr w:type="spellStart"/>
+      <w:r>
+        <w:t>etc</w:t>
+      </w:r>
+      <w:proofErr w:type="spellEnd"/>
+    </w:p>
+    <w:p>
+      <w:pPr>
+        <w:pStyle w:val="ListParagraph"/>
+        <w:numPr>
+          <w:ilvl w:val="2"/>
+          <w:numId w:val="1"/>
+        </w:numPr>
+      </w:pPr>
+      <w:proofErr w:type="spellStart"/>
+      <w:r>
+        <w:t>Operationg</w:t>
+      </w:r>
+      <w:proofErr w:type="spellEnd"/>
+      <w:r>
+        <w:t xml:space="preserve"> System Files (.</w:t>
+      </w:r>
+      <w:proofErr w:type="spellStart"/>
+      <w:r>
+        <w:t>DS_Store</w:t>
+      </w:r>
+      <w:proofErr w:type="spellEnd"/>
+      <w:r>
+        <w:t xml:space="preserve"> on Mac)</w:t>
+      </w:r>
+    </w:p>
+    <w:p>
+      <w:pPr>
+        <w:pStyle w:val="ListParagraph"/>
+        <w:numPr>
+          <w:ilvl w:val="2"/>
+          <w:numId w:val="1"/>
+        </w:numPr>
+      </w:pPr>
+      <w:r>
+        <w:t>Log Files</w:t>
+      </w:r>
+    </w:p>
+    <w:p>
+      <w:pPr>
+        <w:pStyle w:val="ListParagraph"/>
+        <w:numPr>
+          <w:ilvl w:val="2"/>
+          <w:numId w:val="1"/>
+        </w:numPr>
+      </w:pPr>
+      <w:r>
+        <w:t>Dependencies and Packages</w:t>
+      </w:r>
+    </w:p>
+    <w:p>
+      <w:pPr>
+        <w:pStyle w:val="ListParagraph"/>
+        <w:numPr>
+          <w:ilvl w:val="1"/>
+          <w:numId w:val="1"/>
+        </w:numPr>
+      </w:pPr>
+      <w:proofErr w:type="gramStart"/>
+      <w:r>
+        <w:t>.</w:t>
+      </w:r>
+      <w:proofErr w:type="spellStart"/>
+      <w:r>
+        <w:t>gitignore</w:t>
+      </w:r>
+      <w:proofErr w:type="spellEnd"/>
+      <w:proofErr w:type="gramEnd"/>
+      <w:r>
+        <w:t xml:space="preserve"> – Create a file </w:t>
+      </w:r>
+      <w:proofErr w:type="gramStart"/>
+      <w:r>
+        <w:t>called .</w:t>
+      </w:r>
+      <w:proofErr w:type="spellStart"/>
+      <w:r>
+        <w:t>gitignore</w:t>
+      </w:r>
+      <w:proofErr w:type="spellEnd"/>
+      <w:proofErr w:type="gramEnd"/>
+      <w:r>
+        <w:t xml:space="preserve"> in the root of a repository. Inside the file, we can write patterns to tell Git which files and folders to ignore:</w:t>
+      </w:r>
+    </w:p>
+    <w:p>
+      <w:pPr>
+        <w:pStyle w:val="ListParagraph"/>
+        <w:numPr>
+          <w:ilvl w:val="2"/>
+          <w:numId w:val="1"/>
+        </w:numPr>
+      </w:pPr>
+      <w:r>
+        <w:t>.</w:t>
+      </w:r>
+      <w:proofErr w:type="spellStart"/>
+      <w:r>
+        <w:t>DS_Store</w:t>
+      </w:r>
+      <w:proofErr w:type="spellEnd"/>
+      <w:r>
+        <w:t xml:space="preserve"> will ignore files name .</w:t>
+      </w:r>
+      <w:proofErr w:type="spellStart"/>
+      <w:r>
+        <w:t>DS_Store</w:t>
+      </w:r>
+      <w:proofErr w:type="spellEnd"/>
+    </w:p>
+    <w:p>
+      <w:pPr>
+        <w:pStyle w:val="ListParagraph"/>
+        <w:numPr>
+          <w:ilvl w:val="2"/>
+          <w:numId w:val="1"/>
+        </w:numPr>
+      </w:pPr>
+      <w:proofErr w:type="spellStart"/>
+      <w:r>
+        <w:t>folderName</w:t>
+      </w:r>
+      <w:proofErr w:type="spellEnd"/>
+      <w:r>
+        <w:t xml:space="preserve"> / will ignore an entire directory</w:t>
+      </w:r>
+    </w:p>
+    <w:p>
+      <w:pPr>
+        <w:pStyle w:val="ListParagraph"/>
+        <w:numPr>
+          <w:ilvl w:val="2"/>
+          <w:numId w:val="1"/>
+        </w:numPr>
+      </w:pPr>
+      <w:r>
+        <w:t>*.log will ignore any files with the .log extension</w:t>
+      </w:r>
+    </w:p>
+    <w:p>
+      <w:pPr>
+        <w:pStyle w:val="ListParagraph"/>
+        <w:numPr>
+          <w:ilvl w:val="2"/>
+          <w:numId w:val="1"/>
+        </w:numPr>
+      </w:pPr>
+    </w:p>
+    <w:p>
+      <w:pPr>
+        <w:pStyle w:val="ListParagraph"/>
+        <w:numPr>
+          <w:ilvl w:val="0"/>
+          <w:numId w:val="1"/>
+        </w:numPr>
+      </w:pPr>
+      <w:r>
+        <w:t>Gitignore.io file that needs to be added</w:t>
+      </w:r>
+    </w:p>
+    <w:p>
+      <w:pPr>
+        <w:pStyle w:val="ListParagraph"/>
+        <w:numPr>
+          <w:ilvl w:val="1"/>
+          <w:numId w:val="1"/>
+        </w:numPr>
+      </w:pPr>
+      <w:proofErr w:type="spellStart"/>
+      <w:r>
+        <w:t>gitignore</w:t>
+      </w:r>
+      <w:proofErr w:type="spellEnd"/>
+      <w:r>
+        <w:t xml:space="preserve"> should be added to the </w:t>
+      </w:r>
+      <w:r>
+        <w:t>base folder</w:t>
+      </w:r>
+    </w:p>
+    <w:p>
+      <w:pPr>
+        <w:pStyle w:val="ListParagraph"/>
+        <w:numPr>
+          <w:ilvl w:val="1"/>
+          <w:numId w:val="1"/>
+        </w:numPr>
+      </w:pPr>
+      <w:proofErr w:type="gramStart"/>
+      <w:r>
+        <w:t>Use .</w:t>
+      </w:r>
+      <w:proofErr w:type="gramEnd"/>
+      <w:r>
+        <w:t xml:space="preserve">gitignore.io to copy paste general files that needs to be out of io section. </w:t>
+      </w:r>
+    </w:p>
+    <w:p>
+      <w:pPr>
+        <w:pStyle w:val="ListParagraph"/>
+        <w:numPr>
+          <w:ilvl w:val="0"/>
+          <w:numId w:val="1"/>
+        </w:numPr>
+      </w:pPr>
+      <w:r>
+        <w:t>BRANCHING</w:t>
+      </w:r>
+    </w:p>
+    <w:p>
+      <w:pPr>
+        <w:pStyle w:val="ListParagraph"/>
+        <w:numPr>
+          <w:ilvl w:val="1"/>
+          <w:numId w:val="1"/>
+        </w:numPr>
+      </w:pPr>
+      <w:r>
+        <w:t xml:space="preserve">Think of branches as alternative timelines for a project. </w:t>
+      </w:r>
+    </w:p>
+    <w:p>
+      <w:pPr>
+        <w:pStyle w:val="ListParagraph"/>
+        <w:numPr>
+          <w:ilvl w:val="1"/>
+          <w:numId w:val="1"/>
+        </w:numPr>
+      </w:pPr>
+      <w:r>
         <w:lastRenderedPageBreak/>
-        <w:t>Closer look at the Git Log Command</w:t>
-      </w:r>
-    </w:p>
-    <w:p>
-      <w:pPr>
-        <w:pStyle w:val="ListParagraph"/>
-        <w:numPr>
-          <w:ilvl w:val="1"/>
-          <w:numId w:val="1"/>
-        </w:numPr>
-      </w:pPr>
-      <w:r>
-        <w:t>Git log --abbrev-commit</w:t>
-      </w:r>
-    </w:p>
-    <w:p>
-      <w:pPr>
-        <w:pStyle w:val="ListParagraph"/>
-        <w:numPr>
-          <w:ilvl w:val="1"/>
-          <w:numId w:val="1"/>
-        </w:numPr>
-      </w:pPr>
-      <w:r>
-        <w:t>Git log – -</w:t>
-      </w:r>
-      <w:proofErr w:type="spellStart"/>
-      <w:r>
-        <w:t>oneline</w:t>
-      </w:r>
-      <w:proofErr w:type="spellEnd"/>
+        <w:t xml:space="preserve">They enable us to create separate contexts where we can try new </w:t>
+      </w:r>
+      <w:proofErr w:type="gramStart"/>
+      <w:r>
+        <w:t>things, or</w:t>
+      </w:r>
+      <w:proofErr w:type="gramEnd"/>
+      <w:r>
+        <w:t xml:space="preserve"> even work on multiple ideas in parallel. </w:t>
+      </w:r>
+    </w:p>
+    <w:p>
+      <w:pPr>
+        <w:pStyle w:val="ListParagraph"/>
+        <w:numPr>
+          <w:ilvl w:val="1"/>
+          <w:numId w:val="1"/>
+        </w:numPr>
+      </w:pPr>
+      <w:r>
+        <w:t xml:space="preserve">If we make changes on one </w:t>
+      </w:r>
+      <w:proofErr w:type="spellStart"/>
+      <w:r>
+        <w:t>branc</w:t>
+      </w:r>
+      <w:proofErr w:type="spellEnd"/>
+      <w:r>
+        <w:t>, they do not impact the other branches (unless we merge the changes)</w:t>
+      </w:r>
+    </w:p>
+    <w:p>
+      <w:pPr>
+        <w:pStyle w:val="ListParagraph"/>
+        <w:numPr>
+          <w:ilvl w:val="1"/>
+          <w:numId w:val="1"/>
+        </w:numPr>
+      </w:pPr>
+      <w:r>
+        <w:t xml:space="preserve">In Git, we are always working on a branch, The default branch name is master. </w:t>
+      </w:r>
+    </w:p>
+    <w:p>
+      <w:pPr>
+        <w:pStyle w:val="ListParagraph"/>
+        <w:numPr>
+          <w:ilvl w:val="2"/>
+          <w:numId w:val="1"/>
+        </w:numPr>
+      </w:pPr>
+      <w:r>
+        <w:t xml:space="preserve">It doesn’t do anything special or have fancy powers. It is just like any other branch. </w:t>
+      </w:r>
+    </w:p>
+    <w:p>
+      <w:pPr>
+        <w:pStyle w:val="ListParagraph"/>
+        <w:numPr>
+          <w:ilvl w:val="2"/>
+          <w:numId w:val="1"/>
+        </w:numPr>
+      </w:pPr>
+      <w:r>
+        <w:t xml:space="preserve">Many people designate the. Master </w:t>
+      </w:r>
+      <w:r>
+        <w:t>branch</w:t>
+      </w:r>
+      <w:r>
+        <w:t xml:space="preserve"> as their source of </w:t>
+      </w:r>
+      <w:r>
+        <w:t>truth or</w:t>
+      </w:r>
+      <w:r>
+        <w:t xml:space="preserve"> the official branch for their codebase, but that is left to you to decide. </w:t>
+      </w:r>
+    </w:p>
+    <w:p>
+      <w:pPr>
+        <w:pStyle w:val="ListParagraph"/>
+        <w:numPr>
+          <w:ilvl w:val="2"/>
+          <w:numId w:val="1"/>
+        </w:numPr>
+      </w:pPr>
+      <w:r>
+        <w:t xml:space="preserve">From Git’s perspective, the master branch is just like any other branch. It </w:t>
+      </w:r>
+      <w:r>
+        <w:t>does</w:t>
+      </w:r>
+      <w:r>
+        <w:t xml:space="preserve"> not have to hold the master copy of your project. </w:t>
+      </w:r>
+    </w:p>
+    <w:p>
+      <w:pPr>
+        <w:pStyle w:val="ListParagraph"/>
+        <w:numPr>
+          <w:ilvl w:val="2"/>
+          <w:numId w:val="1"/>
+        </w:numPr>
+      </w:pPr>
+      <w:r>
+        <w:t>HEAD</w:t>
+      </w:r>
+    </w:p>
+    <w:p>
+      <w:pPr>
+        <w:pStyle w:val="ListParagraph"/>
+        <w:numPr>
+          <w:ilvl w:val="3"/>
+          <w:numId w:val="1"/>
+        </w:numPr>
+      </w:pPr>
+      <w:r>
+        <w:t xml:space="preserve">Head is simply a pointer that refers to the current “location” in your repository. It points to a </w:t>
+      </w:r>
+      <w:proofErr w:type="spellStart"/>
+      <w:r>
+        <w:t>patruclar</w:t>
+      </w:r>
+      <w:proofErr w:type="spellEnd"/>
+      <w:r>
+        <w:t xml:space="preserve"> branch reference. </w:t>
+      </w:r>
+    </w:p>
+    <w:p>
+      <w:pPr>
+        <w:pStyle w:val="ListParagraph"/>
+        <w:numPr>
+          <w:ilvl w:val="3"/>
+          <w:numId w:val="1"/>
+        </w:numPr>
+      </w:pPr>
+      <w:r>
+        <w:t>So fa</w:t>
+      </w:r>
+      <w:r>
+        <w:t>r</w:t>
+      </w:r>
+      <w:r>
+        <w:t xml:space="preserve">, HEAD always points to the latest commit you made on the master branch, but soon we will see that we can move </w:t>
+      </w:r>
+      <w:proofErr w:type="gramStart"/>
+      <w:r>
+        <w:t>around</w:t>
+      </w:r>
+      <w:proofErr w:type="gramEnd"/>
+      <w:r>
+        <w:t xml:space="preserve"> and HEAD will change. </w:t>
+      </w:r>
+      <w:r>
+        <w:br/>
+      </w:r>
+    </w:p>
+    <w:p>
+      <w:pPr>
+        <w:pStyle w:val="ListParagraph"/>
+        <w:numPr>
+          <w:ilvl w:val="1"/>
+          <w:numId w:val="1"/>
+        </w:numPr>
+      </w:pPr>
+      <w:r>
+        <w:t>GIT BRANCH</w:t>
+      </w:r>
+    </w:p>
+    <w:p>
+      <w:pPr>
+        <w:pStyle w:val="ListParagraph"/>
+        <w:numPr>
+          <w:ilvl w:val="2"/>
+          <w:numId w:val="1"/>
+        </w:numPr>
+      </w:pPr>
+      <w:r>
+        <w:t xml:space="preserve">Use git branch to view your existing branches. The default branch in every </w:t>
+      </w:r>
+      <w:proofErr w:type="spellStart"/>
+      <w:r>
+        <w:t>git</w:t>
+      </w:r>
+      <w:proofErr w:type="spellEnd"/>
+      <w:r>
+        <w:t xml:space="preserve"> repo is mater, though you can configure this. </w:t>
+      </w:r>
+    </w:p>
+    <w:p>
+      <w:pPr>
+        <w:pStyle w:val="ListParagraph"/>
+        <w:numPr>
+          <w:ilvl w:val="2"/>
+          <w:numId w:val="1"/>
+        </w:numPr>
+      </w:pPr>
+      <w:r>
+        <w:t xml:space="preserve">Look for the which indicates the branch you are currently on. </w:t>
+      </w:r>
+    </w:p>
+    <w:p>
+      <w:pPr>
+        <w:pStyle w:val="ListParagraph"/>
+        <w:numPr>
+          <w:ilvl w:val="1"/>
+          <w:numId w:val="1"/>
+        </w:numPr>
+      </w:pPr>
+      <w:r>
+        <w:t>Creating Branches</w:t>
+      </w:r>
+    </w:p>
+    <w:p>
+      <w:pPr>
+        <w:pStyle w:val="ListParagraph"/>
+        <w:numPr>
+          <w:ilvl w:val="2"/>
+          <w:numId w:val="1"/>
+        </w:numPr>
+      </w:pPr>
+      <w:r>
+        <w:t xml:space="preserve">Use </w:t>
+      </w:r>
+      <w:r>
+        <w:rPr>
+          <w:u w:val="single"/>
+        </w:rPr>
+        <w:t>git branch &lt;branch-name&gt;</w:t>
+      </w:r>
+      <w:r>
+        <w:t xml:space="preserve"> to make a new branch based upon the current HEAD. </w:t>
+      </w:r>
+    </w:p>
+    <w:p>
+      <w:pPr>
+        <w:pStyle w:val="ListParagraph"/>
+        <w:numPr>
+          <w:ilvl w:val="3"/>
+          <w:numId w:val="1"/>
+        </w:numPr>
+      </w:pPr>
+      <w:r>
+        <w:t>This just creates the branch. It does not switch you to that branch (the HEAD stays the same)</w:t>
+      </w:r>
+    </w:p>
+    <w:p>
+      <w:pPr>
+        <w:pStyle w:val="ListParagraph"/>
+        <w:numPr>
+          <w:ilvl w:val="1"/>
+          <w:numId w:val="1"/>
+        </w:numPr>
+      </w:pPr>
+      <w:r>
+        <w:t>Switching Branches</w:t>
+      </w:r>
+      <w:r>
+        <w:t xml:space="preserve"> – GIT SWITCH</w:t>
+      </w:r>
+    </w:p>
+    <w:p>
+      <w:pPr>
+        <w:pStyle w:val="ListParagraph"/>
+        <w:numPr>
+          <w:ilvl w:val="2"/>
+          <w:numId w:val="1"/>
+        </w:numPr>
+      </w:pPr>
+      <w:r>
+        <w:t>Git switch &lt;</w:t>
+      </w:r>
+      <w:proofErr w:type="spellStart"/>
+      <w:r>
+        <w:t>branch_name</w:t>
+      </w:r>
+      <w:proofErr w:type="spellEnd"/>
+      <w:r>
+        <w:t xml:space="preserve">&gt; to switch it. </w:t>
+      </w:r>
+    </w:p>
+    <w:p>
+      <w:pPr>
+        <w:pStyle w:val="ListParagraph"/>
+        <w:numPr>
+          <w:ilvl w:val="1"/>
+          <w:numId w:val="1"/>
+        </w:numPr>
+      </w:pPr>
+      <w:r>
+        <w:t>GIT CHECKOUT</w:t>
+      </w:r>
+    </w:p>
+    <w:p>
+      <w:pPr>
+        <w:pStyle w:val="ListParagraph"/>
+        <w:numPr>
+          <w:ilvl w:val="2"/>
+          <w:numId w:val="1"/>
+        </w:numPr>
+      </w:pPr>
+      <w:r>
+        <w:t>Git checkout &lt;branch-name&gt;</w:t>
+      </w:r>
+    </w:p>
+    <w:p>
+      <w:pPr>
+        <w:pStyle w:val="ListParagraph"/>
+        <w:numPr>
+          <w:ilvl w:val="2"/>
+          <w:numId w:val="1"/>
+        </w:numPr>
+      </w:pPr>
+      <w:r>
+        <w:t xml:space="preserve">Historically we used git checkout &lt;branch-name&gt; to </w:t>
+      </w:r>
+      <w:r>
+        <w:t>switch</w:t>
+      </w:r>
+      <w:r>
+        <w:t xml:space="preserve"> branches. This still works. </w:t>
+      </w:r>
+    </w:p>
+    <w:p>
+      <w:pPr>
+        <w:pStyle w:val="ListParagraph"/>
+        <w:numPr>
+          <w:ilvl w:val="2"/>
+          <w:numId w:val="1"/>
+        </w:numPr>
+      </w:pPr>
+      <w:r>
+        <w:t xml:space="preserve">The checkout command </w:t>
+      </w:r>
+      <w:proofErr w:type="spellStart"/>
+      <w:r>
+        <w:t>doeas</w:t>
+      </w:r>
+      <w:proofErr w:type="spellEnd"/>
+      <w:r>
+        <w:t xml:space="preserve"> a million additional things, so the decision was made to add a standalone switch command which much simpler. </w:t>
+      </w:r>
+    </w:p>
+    <w:p>
+      <w:pPr>
+        <w:pStyle w:val="ListParagraph"/>
+        <w:numPr>
+          <w:ilvl w:val="2"/>
+          <w:numId w:val="1"/>
+        </w:numPr>
+      </w:pPr>
+      <w:r>
+        <w:t>You will see older tutorial and docs using checkout rather than switch</w:t>
+      </w:r>
+    </w:p>
+    <w:p>
+      <w:pPr>
+        <w:pStyle w:val="ListParagraph"/>
+        <w:numPr>
+          <w:ilvl w:val="1"/>
+          <w:numId w:val="1"/>
+        </w:numPr>
+      </w:pPr>
+      <w:r>
+        <w:lastRenderedPageBreak/>
+        <w:t>CREATING and SWITCHING BRANCHES</w:t>
+      </w:r>
+    </w:p>
+    <w:p>
+      <w:pPr>
+        <w:pStyle w:val="ListParagraph"/>
+        <w:numPr>
+          <w:ilvl w:val="2"/>
+          <w:numId w:val="1"/>
+        </w:numPr>
+      </w:pPr>
+      <w:r>
+        <w:t>Git switch -c &lt;</w:t>
+      </w:r>
+      <w:proofErr w:type="spellStart"/>
+      <w:r>
+        <w:t>branch_name</w:t>
+      </w:r>
+      <w:proofErr w:type="spellEnd"/>
+      <w:r>
+        <w:t>&gt; ----- use this line of code to create a new branch and switch to it all in one go.</w:t>
+      </w:r>
+    </w:p>
+    <w:p>
+      <w:pPr>
+        <w:pStyle w:val="ListParagraph"/>
+        <w:numPr>
+          <w:ilvl w:val="2"/>
+          <w:numId w:val="1"/>
+        </w:numPr>
+      </w:pPr>
+      <w:r>
+        <w:t>Remember -c as short for create</w:t>
+      </w:r>
     </w:p>
     <w:p>
       <w:pPr>
@@ -1024,13 +1870,80 @@
           <w:numId w:val="1"/>
         </w:numPr>
       </w:pPr>
-      <w:proofErr w:type="spellStart"/>
-      <w:r>
-        <w:t>GitKraken</w:t>
-      </w:r>
-      <w:proofErr w:type="spellEnd"/>
-      <w:r>
-        <w:t xml:space="preserve"> – GUI to commit using a graphic user interface.</w:t>
+      <w:r>
+        <w:t>DELETING AND RENAMING BRANCHES</w:t>
+      </w:r>
+    </w:p>
+    <w:p>
+      <w:pPr>
+        <w:pStyle w:val="ListParagraph"/>
+        <w:numPr>
+          <w:ilvl w:val="1"/>
+          <w:numId w:val="1"/>
+        </w:numPr>
+      </w:pPr>
+      <w:r>
+        <w:t>Delete --</w:t>
+      </w:r>
+      <w:r>
+        <w:sym w:font="Wingdings" w:char="F0E0"/>
+      </w:r>
+      <w:r>
+        <w:t xml:space="preserve"> git branch –delete or git branch -d </w:t>
+      </w:r>
+    </w:p>
+    <w:p>
+      <w:pPr>
+        <w:pStyle w:val="ListParagraph"/>
+        <w:numPr>
+          <w:ilvl w:val="1"/>
+          <w:numId w:val="1"/>
+        </w:numPr>
+      </w:pPr>
+      <w:r>
+        <w:t>Rename -</w:t>
+      </w:r>
+      <w:r>
+        <w:sym w:font="Wingdings" w:char="F0E0"/>
+      </w:r>
+      <w:r>
+        <w:t xml:space="preserve"> git branch -</w:t>
+      </w:r>
+      <w:proofErr w:type="gramStart"/>
+      <w:r>
+        <w:t>m  ------</w:t>
+      </w:r>
+      <w:proofErr w:type="gramEnd"/>
+      <w:r>
+        <w:t xml:space="preserve"> to rename we </w:t>
+      </w:r>
+      <w:proofErr w:type="gramStart"/>
+      <w:r>
+        <w:t>have to</w:t>
+      </w:r>
+      <w:proofErr w:type="gramEnd"/>
+      <w:r>
+        <w:t xml:space="preserve"> be in the branch. </w:t>
+      </w:r>
+    </w:p>
+    <w:p>
+      <w:pPr>
+        <w:pStyle w:val="ListParagraph"/>
+        <w:numPr>
+          <w:ilvl w:val="2"/>
+          <w:numId w:val="1"/>
+        </w:numPr>
+      </w:pPr>
+      <w:r>
+        <w:t xml:space="preserve">Git branch -m </w:t>
+      </w:r>
+      <w:proofErr w:type="spellStart"/>
+      <w:r>
+        <w:t>new_branch_name</w:t>
+      </w:r>
+      <w:proofErr w:type="spellEnd"/>
+      <w:r>
+        <w:t xml:space="preserve"> </w:t>
       </w:r>
     </w:p>
     <w:p>
@@ -1042,42 +1955,942 @@
         </w:numPr>
       </w:pPr>
       <w:r>
-        <w:t>AMMEND COMMITS</w:t>
-      </w:r>
-    </w:p>
-    <w:p>
-      <w:pPr>
-        <w:pStyle w:val="ListParagraph"/>
-        <w:numPr>
-          <w:ilvl w:val="1"/>
-          <w:numId w:val="1"/>
-        </w:numPr>
-      </w:pPr>
-      <w:r>
-        <w:t>Suppos</w:t>
-      </w:r>
-      <w:r>
-        <w:t xml:space="preserve">e you just made a commit and then realized you forgot to include a file! </w:t>
-      </w:r>
-      <w:proofErr w:type="gramStart"/>
-      <w:r>
-        <w:t>Or,</w:t>
-      </w:r>
-      <w:proofErr w:type="gramEnd"/>
-      <w:r>
-        <w:t xml:space="preserve"> maybe you made a typo in the commit message that you want to correct. </w:t>
-      </w:r>
-    </w:p>
-    <w:p>
-      <w:pPr>
-        <w:pStyle w:val="ListParagraph"/>
-        <w:numPr>
-          <w:ilvl w:val="2"/>
-          <w:numId w:val="1"/>
-        </w:numPr>
-      </w:pPr>
-      <w:r>
-        <w:t xml:space="preserve">Rather than making a </w:t>
+        <w:t>MERGING</w:t>
+      </w:r>
+    </w:p>
+    <w:p>
+      <w:pPr>
+        <w:pStyle w:val="ListParagraph"/>
+        <w:numPr>
+          <w:ilvl w:val="1"/>
+          <w:numId w:val="1"/>
+        </w:numPr>
+      </w:pPr>
+      <w:r>
+        <w:t>Branching makes it super easy to work withing self-contained contexts, but often we want to incorporate changes from one branch into another! We can do this using the Git merge command</w:t>
+      </w:r>
+    </w:p>
+    <w:p>
+      <w:pPr>
+        <w:pStyle w:val="ListParagraph"/>
+        <w:numPr>
+          <w:ilvl w:val="2"/>
+          <w:numId w:val="1"/>
+        </w:numPr>
+      </w:pPr>
+      <w:r>
+        <w:t>We merge branches and not specific commits</w:t>
+      </w:r>
+    </w:p>
+    <w:p>
+      <w:pPr>
+        <w:pStyle w:val="ListParagraph"/>
+        <w:numPr>
+          <w:ilvl w:val="2"/>
+          <w:numId w:val="1"/>
+        </w:numPr>
+      </w:pPr>
+      <w:r>
+        <w:t>We always merge to the current HEAD branch</w:t>
+      </w:r>
+    </w:p>
+    <w:p>
+      <w:pPr>
+        <w:pStyle w:val="ListParagraph"/>
+        <w:numPr>
+          <w:ilvl w:val="1"/>
+          <w:numId w:val="1"/>
+        </w:numPr>
+      </w:pPr>
+      <w:r>
+        <w:t>Merging Made Easy</w:t>
+      </w:r>
+    </w:p>
+    <w:p>
+      <w:pPr>
+        <w:pStyle w:val="ListParagraph"/>
+        <w:numPr>
+          <w:ilvl w:val="2"/>
+          <w:numId w:val="1"/>
+        </w:numPr>
+      </w:pPr>
+      <w:r>
+        <w:t>Switch to or checkout the branch you want to merge the changes into (the receiving branch)</w:t>
+      </w:r>
+    </w:p>
+    <w:p>
+      <w:pPr>
+        <w:pStyle w:val="ListParagraph"/>
+        <w:numPr>
+          <w:ilvl w:val="2"/>
+          <w:numId w:val="1"/>
+        </w:numPr>
+      </w:pPr>
+      <w:r>
+        <w:t>Use the git merge command to merge changes from a specific branch into the current branch</w:t>
+      </w:r>
+    </w:p>
+    <w:p>
+      <w:pPr>
+        <w:pStyle w:val="ListParagraph"/>
+        <w:numPr>
+          <w:ilvl w:val="3"/>
+          <w:numId w:val="1"/>
+        </w:numPr>
+      </w:pPr>
+      <w:r>
+        <w:t>Git switch master</w:t>
+      </w:r>
+    </w:p>
+    <w:p>
+      <w:pPr>
+        <w:pStyle w:val="ListParagraph"/>
+        <w:numPr>
+          <w:ilvl w:val="3"/>
+          <w:numId w:val="1"/>
+        </w:numPr>
+      </w:pPr>
+      <w:r>
+        <w:t>Git merge bugfix</w:t>
+      </w:r>
+    </w:p>
+    <w:p>
+      <w:pPr>
+        <w:pStyle w:val="ListParagraph"/>
+        <w:numPr>
+          <w:ilvl w:val="4"/>
+          <w:numId w:val="1"/>
+        </w:numPr>
+      </w:pPr>
+      <w:r>
+        <w:t xml:space="preserve"> This is called a </w:t>
+      </w:r>
+      <w:proofErr w:type="spellStart"/>
+      <w:r>
+        <w:t>fastforward</w:t>
+      </w:r>
+      <w:proofErr w:type="spellEnd"/>
+      <w:r>
+        <w:t xml:space="preserve"> merge when we are </w:t>
+      </w:r>
+      <w:proofErr w:type="spellStart"/>
+      <w:r>
+        <w:t>tying</w:t>
+      </w:r>
+      <w:proofErr w:type="spellEnd"/>
+      <w:r>
+        <w:t xml:space="preserve"> to catch up the other branch with the work done on recent branch. In this case there is no work on the master branch done since the split</w:t>
+      </w:r>
+    </w:p>
+    <w:p>
+      <w:pPr>
+        <w:pStyle w:val="ListParagraph"/>
+        <w:numPr>
+          <w:ilvl w:val="3"/>
+          <w:numId w:val="1"/>
+        </w:numPr>
+      </w:pPr>
+      <w:r>
+        <w:t xml:space="preserve">Things to remember in fast forward commit --- </w:t>
+      </w:r>
+      <w:proofErr w:type="gramStart"/>
+      <w:r>
+        <w:t>first of all</w:t>
+      </w:r>
+      <w:proofErr w:type="gramEnd"/>
+      <w:r>
+        <w:t xml:space="preserve"> </w:t>
+      </w:r>
+      <w:proofErr w:type="gramStart"/>
+      <w:r>
+        <w:t>move</w:t>
+      </w:r>
+      <w:proofErr w:type="gramEnd"/>
+      <w:r>
+        <w:t xml:space="preserve"> to the branch in which the commit needs to be made and then use the git merge </w:t>
+      </w:r>
+      <w:proofErr w:type="spellStart"/>
+      <w:r>
+        <w:t>branch_name</w:t>
+      </w:r>
+      <w:proofErr w:type="spellEnd"/>
+      <w:r>
+        <w:t xml:space="preserve"> command to merge the commits of the branch with the main branch in which we want to merge the branches</w:t>
+      </w:r>
+    </w:p>
+    <w:p>
+      <w:pPr>
+        <w:pStyle w:val="ListParagraph"/>
+        <w:numPr>
+          <w:ilvl w:val="0"/>
+          <w:numId w:val="1"/>
+        </w:numPr>
+      </w:pPr>
+      <w:r>
+        <w:t>Git DIFF Command</w:t>
+      </w:r>
+    </w:p>
+    <w:p>
+      <w:pPr>
+        <w:pStyle w:val="ListParagraph"/>
+        <w:numPr>
+          <w:ilvl w:val="1"/>
+          <w:numId w:val="1"/>
+        </w:numPr>
+      </w:pPr>
+      <w:r>
+        <w:t>We can use the git diff command to view changes between commits, branches, files, our working directory and more.</w:t>
+      </w:r>
+    </w:p>
+    <w:p>
+      <w:pPr>
+        <w:pStyle w:val="ListParagraph"/>
+        <w:numPr>
+          <w:ilvl w:val="1"/>
+          <w:numId w:val="1"/>
+        </w:numPr>
+      </w:pPr>
+      <w:r>
+        <w:t xml:space="preserve">We often use git diff alongside commands like git status and git log, to get a better picture of a repository and how it has changed over time. </w:t>
+      </w:r>
+    </w:p>
+    <w:p>
+      <w:pPr>
+        <w:pStyle w:val="ListParagraph"/>
+        <w:numPr>
+          <w:ilvl w:val="1"/>
+          <w:numId w:val="1"/>
+        </w:numPr>
+      </w:pPr>
+      <w:r>
+        <w:t xml:space="preserve">Without </w:t>
+      </w:r>
+      <w:proofErr w:type="gramStart"/>
+      <w:r>
+        <w:t>additional  options</w:t>
+      </w:r>
+      <w:proofErr w:type="gramEnd"/>
+      <w:r>
+        <w:t>, git diff lists all the changes in our working directory that not staged for the next commit.</w:t>
+      </w:r>
+    </w:p>
+    <w:p>
+      <w:pPr>
+        <w:pStyle w:val="ListParagraph"/>
+        <w:numPr>
+          <w:ilvl w:val="1"/>
+          <w:numId w:val="1"/>
+        </w:numPr>
+      </w:pPr>
+      <w:r>
+        <w:t>Compares the difference between staging area and the working directory</w:t>
+      </w:r>
+    </w:p>
+    <w:p>
+      <w:pPr>
+        <w:pStyle w:val="ListParagraph"/>
+        <w:numPr>
+          <w:ilvl w:val="1"/>
+          <w:numId w:val="1"/>
+        </w:numPr>
+      </w:pPr>
+      <w:r>
+        <w:lastRenderedPageBreak/>
+        <w:t>Git Head</w:t>
+      </w:r>
+    </w:p>
+    <w:p>
+      <w:pPr>
+        <w:pStyle w:val="ListParagraph"/>
+        <w:numPr>
+          <w:ilvl w:val="2"/>
+          <w:numId w:val="1"/>
+        </w:numPr>
+      </w:pPr>
+      <w:r>
+        <w:t>Shows changes in the working directory with the staging area</w:t>
+      </w:r>
+    </w:p>
+    <w:p>
+      <w:pPr>
+        <w:pStyle w:val="ListParagraph"/>
+        <w:numPr>
+          <w:ilvl w:val="1"/>
+          <w:numId w:val="1"/>
+        </w:numPr>
+      </w:pPr>
+      <w:r>
+        <w:t>GIT Diff Head</w:t>
+      </w:r>
+    </w:p>
+    <w:p>
+      <w:pPr>
+        <w:pStyle w:val="ListParagraph"/>
+        <w:numPr>
+          <w:ilvl w:val="2"/>
+          <w:numId w:val="1"/>
+        </w:numPr>
+      </w:pPr>
+      <w:r>
+        <w:t>List all changes in the working tree since your last commit</w:t>
+      </w:r>
+    </w:p>
+    <w:p>
+      <w:pPr>
+        <w:pStyle w:val="ListParagraph"/>
+        <w:numPr>
+          <w:ilvl w:val="1"/>
+          <w:numId w:val="1"/>
+        </w:numPr>
+      </w:pPr>
+      <w:r>
+        <w:t xml:space="preserve">Git diff --staged </w:t>
+      </w:r>
+      <w:r>
+        <w:t xml:space="preserve">or git diff --cached </w:t>
+      </w:r>
+    </w:p>
+    <w:p>
+      <w:pPr>
+        <w:pStyle w:val="ListParagraph"/>
+        <w:numPr>
+          <w:ilvl w:val="2"/>
+          <w:numId w:val="1"/>
+        </w:numPr>
+      </w:pPr>
+      <w:r>
+        <w:t>Both these will list the changes between the staging area and our last commit</w:t>
+      </w:r>
+    </w:p>
+    <w:p>
+      <w:pPr>
+        <w:pStyle w:val="ListParagraph"/>
+        <w:numPr>
+          <w:ilvl w:val="2"/>
+          <w:numId w:val="1"/>
+        </w:numPr>
+      </w:pPr>
+      <w:r>
+        <w:t>Show me what will be included in my commit if run git commit right now</w:t>
+      </w:r>
+    </w:p>
+    <w:p>
+      <w:pPr>
+        <w:pStyle w:val="ListParagraph"/>
+        <w:numPr>
+          <w:ilvl w:val="1"/>
+          <w:numId w:val="1"/>
+        </w:numPr>
+      </w:pPr>
+      <w:r>
+        <w:t xml:space="preserve">Diff – </w:t>
+      </w:r>
+      <w:proofErr w:type="spellStart"/>
+      <w:r>
+        <w:t>ing</w:t>
+      </w:r>
+      <w:proofErr w:type="spellEnd"/>
+      <w:r>
+        <w:t xml:space="preserve"> specific files</w:t>
+      </w:r>
+    </w:p>
+    <w:p>
+      <w:pPr>
+        <w:pStyle w:val="ListParagraph"/>
+        <w:numPr>
+          <w:ilvl w:val="2"/>
+          <w:numId w:val="1"/>
+        </w:numPr>
+      </w:pPr>
+      <w:r>
+        <w:t>Git diff HEAD [filename]</w:t>
+      </w:r>
+    </w:p>
+    <w:p>
+      <w:pPr>
+        <w:pStyle w:val="ListParagraph"/>
+        <w:numPr>
+          <w:ilvl w:val="2"/>
+          <w:numId w:val="1"/>
+        </w:numPr>
+      </w:pPr>
+      <w:r>
+        <w:t>Git diff --</w:t>
+      </w:r>
+      <w:proofErr w:type="gramStart"/>
+      <w:r>
+        <w:t>staged  [</w:t>
+      </w:r>
+      <w:proofErr w:type="gramEnd"/>
+      <w:r>
+        <w:t>filename]</w:t>
+      </w:r>
+    </w:p>
+    <w:p>
+      <w:pPr>
+        <w:pStyle w:val="ListParagraph"/>
+        <w:numPr>
+          <w:ilvl w:val="1"/>
+          <w:numId w:val="1"/>
+        </w:numPr>
+      </w:pPr>
+      <w:r>
+        <w:t>Difference between branches</w:t>
+      </w:r>
+    </w:p>
+    <w:p>
+      <w:pPr>
+        <w:pStyle w:val="ListParagraph"/>
+        <w:numPr>
+          <w:ilvl w:val="2"/>
+          <w:numId w:val="1"/>
+        </w:numPr>
+      </w:pPr>
+      <w:r>
+        <w:t>Git diff branch</w:t>
+      </w:r>
+      <w:proofErr w:type="gramStart"/>
+      <w:r>
+        <w:t>1..</w:t>
+      </w:r>
+      <w:proofErr w:type="gramEnd"/>
+      <w:r>
+        <w:t>branch2</w:t>
+      </w:r>
+    </w:p>
+    <w:p>
+      <w:pPr>
+        <w:pStyle w:val="ListParagraph"/>
+        <w:numPr>
+          <w:ilvl w:val="3"/>
+          <w:numId w:val="1"/>
+        </w:numPr>
+      </w:pPr>
+      <w:r>
+        <w:t xml:space="preserve">The order of the branches matter when we are checking the results. The changes from branch 1 will be displayed first with a – sign and then changes from branch 2 will be displayed using the + sign. </w:t>
+      </w:r>
+    </w:p>
+    <w:p>
+      <w:pPr>
+        <w:pStyle w:val="ListParagraph"/>
+        <w:numPr>
+          <w:ilvl w:val="1"/>
+          <w:numId w:val="1"/>
+        </w:numPr>
+      </w:pPr>
+      <w:r>
+        <w:t>Comparing two commits</w:t>
+      </w:r>
+    </w:p>
+    <w:p>
+      <w:pPr>
+        <w:pStyle w:val="ListParagraph"/>
+        <w:numPr>
+          <w:ilvl w:val="2"/>
+          <w:numId w:val="1"/>
+        </w:numPr>
+      </w:pPr>
+      <w:r>
+        <w:t>Git diff commit</w:t>
+      </w:r>
+      <w:proofErr w:type="gramStart"/>
+      <w:r>
+        <w:t>1..</w:t>
+      </w:r>
+      <w:proofErr w:type="gramEnd"/>
+      <w:r>
+        <w:t>commit2</w:t>
+      </w:r>
+    </w:p>
+    <w:p>
+      <w:pPr>
+        <w:pStyle w:val="ListParagraph"/>
+        <w:numPr>
+          <w:ilvl w:val="3"/>
+          <w:numId w:val="1"/>
+        </w:numPr>
+      </w:pPr>
+      <w:r>
+        <w:t>Compares the changes between commit 1 and commit 2</w:t>
+      </w:r>
+    </w:p>
+    <w:p>
+      <w:pPr>
+        <w:pStyle w:val="ListParagraph"/>
+        <w:numPr>
+          <w:ilvl w:val="3"/>
+          <w:numId w:val="1"/>
+        </w:numPr>
+      </w:pPr>
+      <w:r>
+        <w:t xml:space="preserve">The commit1 should correspond to the alpha </w:t>
+      </w:r>
+      <w:proofErr w:type="spellStart"/>
+      <w:r>
+        <w:t>numberic</w:t>
+      </w:r>
+      <w:proofErr w:type="spellEnd"/>
+      <w:r>
+        <w:t xml:space="preserve"> number of the commit. </w:t>
+      </w:r>
+      <w:proofErr w:type="gramStart"/>
+      <w:r>
+        <w:t>So</w:t>
+      </w:r>
+      <w:proofErr w:type="gramEnd"/>
+      <w:r>
+        <w:t xml:space="preserve"> the command could look like </w:t>
+      </w:r>
+    </w:p>
+    <w:p>
+      <w:pPr>
+        <w:pStyle w:val="ListParagraph"/>
+        <w:numPr>
+          <w:ilvl w:val="4"/>
+          <w:numId w:val="1"/>
+        </w:numPr>
+      </w:pPr>
+      <w:r>
+        <w:t>Git diff 4a9da7b..0b75516</w:t>
+      </w:r>
+    </w:p>
+    <w:p>
+      <w:pPr>
+        <w:pStyle w:val="ListParagraph"/>
+        <w:numPr>
+          <w:ilvl w:val="1"/>
+          <w:numId w:val="1"/>
+        </w:numPr>
+      </w:pPr>
+      <w:r>
+        <w:t>Git Stash</w:t>
+      </w:r>
+    </w:p>
+    <w:p>
+      <w:pPr>
+        <w:pStyle w:val="ListParagraph"/>
+        <w:numPr>
+          <w:ilvl w:val="2"/>
+          <w:numId w:val="1"/>
+        </w:numPr>
+      </w:pPr>
+      <w:r>
+        <w:t>Git provides an easy way of sta</w:t>
+      </w:r>
+      <w:r>
+        <w:t>s</w:t>
+      </w:r>
+      <w:r>
+        <w:t xml:space="preserve">hing these uncommitted changes so that we can return to them later, without having to make unnecessary commits. </w:t>
+      </w:r>
+    </w:p>
+    <w:p>
+      <w:pPr>
+        <w:pStyle w:val="ListParagraph"/>
+        <w:numPr>
+          <w:ilvl w:val="2"/>
+          <w:numId w:val="1"/>
+        </w:numPr>
+      </w:pPr>
+      <w:r>
+        <w:t xml:space="preserve">Git stash: </w:t>
+      </w:r>
+    </w:p>
+    <w:p>
+      <w:pPr>
+        <w:pStyle w:val="ListParagraph"/>
+        <w:numPr>
+          <w:ilvl w:val="3"/>
+          <w:numId w:val="1"/>
+        </w:numPr>
+      </w:pPr>
+      <w:r>
+        <w:t xml:space="preserve">is super useful command that helps you save changes that you are not yet ready to commit. You can stash changes and then come back to them later. </w:t>
+      </w:r>
+    </w:p>
+    <w:p>
+      <w:pPr>
+        <w:pStyle w:val="ListParagraph"/>
+        <w:numPr>
+          <w:ilvl w:val="3"/>
+          <w:numId w:val="1"/>
+        </w:numPr>
+      </w:pPr>
+      <w:r>
+        <w:t xml:space="preserve">Running git stash will take all uncommitted changes (staged and </w:t>
+      </w:r>
+      <w:proofErr w:type="spellStart"/>
+      <w:r>
+        <w:t>unstaged</w:t>
+      </w:r>
+      <w:proofErr w:type="spellEnd"/>
+      <w:r>
+        <w:t xml:space="preserve">) and stash them, reverting the changes in your working copy. </w:t>
+      </w:r>
+    </w:p>
+    <w:p>
+      <w:pPr>
+        <w:pStyle w:val="ListParagraph"/>
+        <w:numPr>
+          <w:ilvl w:val="2"/>
+          <w:numId w:val="1"/>
+        </w:numPr>
+      </w:pPr>
+      <w:r>
+        <w:t xml:space="preserve">Git stash </w:t>
+      </w:r>
+      <w:proofErr w:type="gramStart"/>
+      <w:r>
+        <w:t>pop :</w:t>
+      </w:r>
+      <w:proofErr w:type="gramEnd"/>
+      <w:r>
+        <w:t xml:space="preserve"> </w:t>
+      </w:r>
+    </w:p>
+    <w:p>
+      <w:pPr>
+        <w:pStyle w:val="ListParagraph"/>
+        <w:numPr>
+          <w:ilvl w:val="3"/>
+          <w:numId w:val="1"/>
+        </w:numPr>
+      </w:pPr>
+      <w:r>
+        <w:t>to remove the most recently stashed changes in your stash and re-apply them to your working copy</w:t>
+      </w:r>
+    </w:p>
+    <w:p>
+      <w:pPr>
+        <w:pStyle w:val="ListParagraph"/>
+        <w:numPr>
+          <w:ilvl w:val="2"/>
+          <w:numId w:val="1"/>
+        </w:numPr>
+      </w:pPr>
+      <w:r>
+        <w:lastRenderedPageBreak/>
+        <w:t xml:space="preserve">Git Stash </w:t>
+      </w:r>
+      <w:proofErr w:type="gramStart"/>
+      <w:r>
+        <w:t>apply :</w:t>
+      </w:r>
+      <w:proofErr w:type="gramEnd"/>
+      <w:r>
+        <w:t xml:space="preserve"> </w:t>
+      </w:r>
+    </w:p>
+    <w:p>
+      <w:pPr>
+        <w:pStyle w:val="ListParagraph"/>
+        <w:numPr>
+          <w:ilvl w:val="3"/>
+          <w:numId w:val="1"/>
+        </w:numPr>
+      </w:pPr>
+      <w:r>
+        <w:t>You can use git stash apply to apply whatever is stashed away, without removing it from the stash. This can be useful if you want to apply stashed changes to multiple branches.</w:t>
+      </w:r>
+    </w:p>
+    <w:p>
+      <w:pPr>
+        <w:pStyle w:val="ListParagraph"/>
+        <w:numPr>
+          <w:ilvl w:val="2"/>
+          <w:numId w:val="1"/>
+        </w:numPr>
+      </w:pPr>
+      <w:r>
+        <w:t>Stashing multiple times:</w:t>
+      </w:r>
+      <w:r>
+        <w:tab/>
+      </w:r>
+    </w:p>
+    <w:p>
+      <w:pPr>
+        <w:pStyle w:val="ListParagraph"/>
+        <w:numPr>
+          <w:ilvl w:val="3"/>
+          <w:numId w:val="1"/>
+        </w:numPr>
+      </w:pPr>
+      <w:r>
+        <w:t xml:space="preserve">You can add multiple stashed onto the stack of stashed. They will all be stashed in the order you added them. </w:t>
+      </w:r>
+    </w:p>
+    <w:p>
+      <w:pPr>
+        <w:pStyle w:val="ListParagraph"/>
+        <w:numPr>
+          <w:ilvl w:val="3"/>
+          <w:numId w:val="1"/>
+        </w:numPr>
+      </w:pPr>
+      <w:r>
+        <w:t>Git stash list:</w:t>
+      </w:r>
+    </w:p>
+    <w:p>
+      <w:pPr>
+        <w:pStyle w:val="ListParagraph"/>
+        <w:numPr>
+          <w:ilvl w:val="4"/>
+          <w:numId w:val="1"/>
+        </w:numPr>
+      </w:pPr>
+      <w:r>
+        <w:t>You can view the stash list of the Git</w:t>
+      </w:r>
+    </w:p>
+    <w:p>
+      <w:pPr>
+        <w:pStyle w:val="ListParagraph"/>
+        <w:numPr>
+          <w:ilvl w:val="5"/>
+          <w:numId w:val="1"/>
+        </w:numPr>
+      </w:pPr>
+      <w:r>
+        <w:t>To apply which stash do you want to apply you can use the following syntax</w:t>
+      </w:r>
+    </w:p>
+    <w:p>
+      <w:pPr>
+        <w:pStyle w:val="ListParagraph"/>
+        <w:numPr>
+          <w:ilvl w:val="6"/>
+          <w:numId w:val="1"/>
+        </w:numPr>
+      </w:pPr>
+      <w:r>
+        <w:t xml:space="preserve">Git </w:t>
+      </w:r>
+      <w:proofErr w:type="gramStart"/>
+      <w:r>
+        <w:t>stash</w:t>
+      </w:r>
+      <w:proofErr w:type="gramEnd"/>
+      <w:r>
+        <w:t xml:space="preserve"> apply stash</w:t>
+      </w:r>
+      <w:proofErr w:type="gramStart"/>
+      <w:r>
+        <w:t>@{</w:t>
+      </w:r>
+      <w:proofErr w:type="gramEnd"/>
+      <w:r>
+        <w:t>2} --- this applies the stashed changes on list at number 2</w:t>
+      </w:r>
+    </w:p>
+    <w:p>
+      <w:pPr>
+        <w:pStyle w:val="ListParagraph"/>
+        <w:numPr>
+          <w:ilvl w:val="2"/>
+          <w:numId w:val="1"/>
+        </w:numPr>
+      </w:pPr>
+      <w:r>
+        <w:t>Dropping Stashed</w:t>
+      </w:r>
+    </w:p>
+    <w:p>
+      <w:pPr>
+        <w:pStyle w:val="ListParagraph"/>
+        <w:numPr>
+          <w:ilvl w:val="3"/>
+          <w:numId w:val="1"/>
+        </w:numPr>
+      </w:pPr>
+      <w:r>
+        <w:t>To delete a particular stash, you can use git stash drop &lt;stash-id</w:t>
+      </w:r>
+      <w:proofErr w:type="gramStart"/>
+      <w:r>
+        <w:t>&gt;</w:t>
+      </w:r>
+      <w:r>
+        <w:t xml:space="preserve"> :</w:t>
+      </w:r>
+      <w:proofErr w:type="gramEnd"/>
+      <w:r>
+        <w:t xml:space="preserve"> git stash drop stash</w:t>
+      </w:r>
+      <w:proofErr w:type="gramStart"/>
+      <w:r>
+        <w:t>@{</w:t>
+      </w:r>
+      <w:proofErr w:type="gramEnd"/>
+      <w:r>
+        <w:t>0} ---- drops the stashed change at 0</w:t>
+      </w:r>
+    </w:p>
+    <w:p>
+      <w:pPr>
+        <w:pStyle w:val="ListParagraph"/>
+        <w:numPr>
+          <w:ilvl w:val="2"/>
+          <w:numId w:val="1"/>
+        </w:numPr>
+      </w:pPr>
+      <w:r>
+        <w:t xml:space="preserve">Git Stash </w:t>
+      </w:r>
+      <w:proofErr w:type="gramStart"/>
+      <w:r>
+        <w:t>Clear :</w:t>
+      </w:r>
+      <w:proofErr w:type="gramEnd"/>
+      <w:r>
+        <w:t xml:space="preserve"> it </w:t>
+      </w:r>
+      <w:proofErr w:type="gramStart"/>
+      <w:r>
+        <w:t>clear</w:t>
+      </w:r>
+      <w:proofErr w:type="gramEnd"/>
+      <w:r>
+        <w:t xml:space="preserve"> out all the stashes, run git stash clear</w:t>
+      </w:r>
+    </w:p>
+    <w:p>
+      <w:pPr>
+        <w:pStyle w:val="ListParagraph"/>
+        <w:numPr>
+          <w:ilvl w:val="1"/>
+          <w:numId w:val="1"/>
+        </w:numPr>
+      </w:pPr>
+      <w:r>
+        <w:t>Undoing stuff and time travelling</w:t>
+      </w:r>
+    </w:p>
+    <w:p>
+      <w:pPr>
+        <w:pStyle w:val="ListParagraph"/>
+        <w:numPr>
+          <w:ilvl w:val="2"/>
+          <w:numId w:val="1"/>
+        </w:numPr>
+      </w:pPr>
+      <w:r>
+        <w:t>Git Restore</w:t>
+      </w:r>
+    </w:p>
+    <w:p>
+      <w:pPr>
+        <w:pStyle w:val="ListParagraph"/>
+        <w:numPr>
+          <w:ilvl w:val="2"/>
+          <w:numId w:val="1"/>
+        </w:numPr>
+      </w:pPr>
+      <w:r>
+        <w:t>GIT Reset</w:t>
+      </w:r>
+    </w:p>
+    <w:p>
+      <w:pPr>
+        <w:pStyle w:val="ListParagraph"/>
+        <w:numPr>
+          <w:ilvl w:val="3"/>
+          <w:numId w:val="1"/>
+        </w:numPr>
+      </w:pPr>
+      <w:r>
+        <w:t xml:space="preserve">Git Reset </w:t>
+      </w:r>
+      <w:proofErr w:type="spellStart"/>
+      <w:r>
+        <w:t>acutally</w:t>
+      </w:r>
+      <w:proofErr w:type="spellEnd"/>
+      <w:r>
+        <w:t xml:space="preserve"> moves the branch pointer backwards, eliminating commits. So those commits are gone. </w:t>
+      </w:r>
+    </w:p>
+    <w:p>
+      <w:pPr>
+        <w:pStyle w:val="ListParagraph"/>
+        <w:numPr>
+          <w:ilvl w:val="2"/>
+          <w:numId w:val="1"/>
+        </w:numPr>
+      </w:pPr>
+      <w:r>
+        <w:t xml:space="preserve">GIT </w:t>
+      </w:r>
+      <w:proofErr w:type="gramStart"/>
+      <w:r>
+        <w:t>Revert :</w:t>
+      </w:r>
+      <w:proofErr w:type="gramEnd"/>
+      <w:r>
+        <w:t xml:space="preserve"> </w:t>
+      </w:r>
+    </w:p>
+    <w:p>
+      <w:pPr>
+        <w:pStyle w:val="ListParagraph"/>
+        <w:numPr>
+          <w:ilvl w:val="3"/>
+          <w:numId w:val="1"/>
+        </w:numPr>
+      </w:pPr>
+      <w:proofErr w:type="gramStart"/>
+      <w:r>
+        <w:t>Git</w:t>
+      </w:r>
+      <w:proofErr w:type="gramEnd"/>
+      <w:r>
+        <w:t xml:space="preserve"> revert &lt;commit-hash&gt;</w:t>
+      </w:r>
+    </w:p>
+    <w:p>
+      <w:pPr>
+        <w:pStyle w:val="ListParagraph"/>
+        <w:numPr>
+          <w:ilvl w:val="3"/>
+          <w:numId w:val="1"/>
+        </w:numPr>
+      </w:pPr>
+      <w:r>
+        <w:t xml:space="preserve">It is </w:t>
+      </w:r>
+      <w:proofErr w:type="gramStart"/>
+      <w:r>
+        <w:t>similar to</w:t>
+      </w:r>
+      <w:proofErr w:type="gramEnd"/>
+      <w:r>
+        <w:t xml:space="preserve"> git rest in that they both undo </w:t>
+      </w:r>
+      <w:proofErr w:type="gramStart"/>
+      <w:r>
+        <w:t>changes</w:t>
+      </w:r>
+      <w:proofErr w:type="gramEnd"/>
+      <w:r>
+        <w:t xml:space="preserve"> but they accomplish it in different ways.</w:t>
+      </w:r>
+    </w:p>
+    <w:p>
+      <w:pPr>
+        <w:pStyle w:val="ListParagraph"/>
+        <w:numPr>
+          <w:ilvl w:val="3"/>
+          <w:numId w:val="1"/>
+        </w:numPr>
+      </w:pPr>
+      <w:proofErr w:type="gramStart"/>
+      <w:r>
+        <w:t>Git</w:t>
+      </w:r>
+      <w:proofErr w:type="gramEnd"/>
+      <w:r>
+        <w:t xml:space="preserve"> revert instead creates a </w:t>
       </w:r>
       <w:proofErr w:type="gramStart"/>
       <w:r>
@@ -1085,340 +2898,270 @@
       </w:r>
       <w:proofErr w:type="gramEnd"/>
       <w:r>
-        <w:t xml:space="preserve"> separate commit you can “redo” the previous commit using the –amend option</w:t>
-      </w:r>
-    </w:p>
-    <w:p>
-      <w:pPr>
-        <w:pStyle w:val="ListParagraph"/>
-        <w:numPr>
-          <w:ilvl w:val="3"/>
-          <w:numId w:val="1"/>
-        </w:numPr>
-      </w:pPr>
-      <w:r>
-        <w:t>Git commit -m “some commit”</w:t>
-      </w:r>
-    </w:p>
-    <w:p>
-      <w:pPr>
-        <w:pStyle w:val="ListParagraph"/>
-        <w:numPr>
-          <w:ilvl w:val="3"/>
-          <w:numId w:val="1"/>
-        </w:numPr>
-      </w:pPr>
-      <w:r>
-        <w:t xml:space="preserve">Git add </w:t>
-      </w:r>
-      <w:proofErr w:type="spellStart"/>
-      <w:r>
-        <w:t>forgotten_file</w:t>
-      </w:r>
-      <w:proofErr w:type="spellEnd"/>
-    </w:p>
-    <w:p>
-      <w:pPr>
-        <w:pStyle w:val="ListParagraph"/>
-        <w:numPr>
-          <w:ilvl w:val="3"/>
-          <w:numId w:val="1"/>
-        </w:numPr>
-      </w:pPr>
-      <w:r>
-        <w:t xml:space="preserve">Git commit --amend </w:t>
-      </w:r>
-    </w:p>
-    <w:p>
-      <w:pPr>
-        <w:pStyle w:val="ListParagraph"/>
-        <w:numPr>
-          <w:ilvl w:val="2"/>
-          <w:numId w:val="1"/>
-        </w:numPr>
-      </w:pPr>
-      <w:r>
-        <w:t>NOTE – The Git Commit amend only amends the latest commit not the previous commits</w:t>
-      </w:r>
-    </w:p>
-    <w:p>
-      <w:pPr>
-        <w:pStyle w:val="ListParagraph"/>
-        <w:numPr>
-          <w:ilvl w:val="0"/>
-          <w:numId w:val="1"/>
-        </w:numPr>
-      </w:pPr>
-      <w:r>
-        <w:t>IGNORING FILES</w:t>
-      </w:r>
-    </w:p>
-    <w:p>
-      <w:pPr>
-        <w:pStyle w:val="ListParagraph"/>
-        <w:numPr>
-          <w:ilvl w:val="1"/>
-          <w:numId w:val="1"/>
-        </w:numPr>
-      </w:pPr>
-      <w:r>
-        <w:t xml:space="preserve">We can tell git which files and directories to ignore </w:t>
-      </w:r>
-      <w:proofErr w:type="gramStart"/>
-      <w:r>
-        <w:t>in a given</w:t>
-      </w:r>
-      <w:proofErr w:type="gramEnd"/>
-      <w:r>
-        <w:t xml:space="preserve"> </w:t>
-      </w:r>
-      <w:proofErr w:type="spellStart"/>
-      <w:proofErr w:type="gramStart"/>
-      <w:r>
-        <w:t>repostiroy</w:t>
-      </w:r>
-      <w:proofErr w:type="spellEnd"/>
-      <w:r>
-        <w:t xml:space="preserve"> ,</w:t>
-      </w:r>
-      <w:proofErr w:type="gramEnd"/>
-      <w:r>
-        <w:t xml:space="preserve"> using </w:t>
-      </w:r>
-      <w:proofErr w:type="gramStart"/>
-      <w:r>
-        <w:t>a .</w:t>
-      </w:r>
-      <w:proofErr w:type="spellStart"/>
-      <w:r>
-        <w:t>gitignore</w:t>
-      </w:r>
-      <w:proofErr w:type="spellEnd"/>
-      <w:proofErr w:type="gramEnd"/>
-      <w:r>
-        <w:t xml:space="preserve"> file. This is useful for files you NEVER want to commit including:</w:t>
-      </w:r>
-    </w:p>
-    <w:p>
-      <w:pPr>
-        <w:pStyle w:val="ListParagraph"/>
-        <w:numPr>
-          <w:ilvl w:val="2"/>
-          <w:numId w:val="1"/>
-        </w:numPr>
-      </w:pPr>
-      <w:proofErr w:type="spellStart"/>
-      <w:r>
-        <w:t>Secrtes</w:t>
-      </w:r>
-      <w:proofErr w:type="spellEnd"/>
-      <w:r>
-        <w:t xml:space="preserve">, API Keys, Credentials, </w:t>
-      </w:r>
-      <w:proofErr w:type="spellStart"/>
-      <w:r>
-        <w:t>etc</w:t>
-      </w:r>
-      <w:proofErr w:type="spellEnd"/>
-    </w:p>
-    <w:p>
-      <w:pPr>
-        <w:pStyle w:val="ListParagraph"/>
-        <w:numPr>
-          <w:ilvl w:val="2"/>
-          <w:numId w:val="1"/>
-        </w:numPr>
-      </w:pPr>
-      <w:proofErr w:type="spellStart"/>
-      <w:r>
-        <w:t>Operationg</w:t>
-      </w:r>
-      <w:proofErr w:type="spellEnd"/>
-      <w:r>
-        <w:t xml:space="preserve"> System Files (.</w:t>
-      </w:r>
-      <w:proofErr w:type="spellStart"/>
-      <w:r>
-        <w:t>DS_Store</w:t>
-      </w:r>
-      <w:proofErr w:type="spellEnd"/>
-      <w:r>
-        <w:t xml:space="preserve"> on Mac)</w:t>
-      </w:r>
-    </w:p>
-    <w:p>
-      <w:pPr>
-        <w:pStyle w:val="ListParagraph"/>
-        <w:numPr>
-          <w:ilvl w:val="2"/>
-          <w:numId w:val="1"/>
-        </w:numPr>
-      </w:pPr>
-      <w:r>
-        <w:t>Log Files</w:t>
-      </w:r>
-    </w:p>
-    <w:p>
-      <w:pPr>
-        <w:pStyle w:val="ListParagraph"/>
-        <w:numPr>
-          <w:ilvl w:val="2"/>
-          <w:numId w:val="1"/>
-        </w:numPr>
-      </w:pPr>
-      <w:r>
-        <w:t>Dependencies and Packages</w:t>
-      </w:r>
-    </w:p>
-    <w:p>
-      <w:pPr>
-        <w:pStyle w:val="ListParagraph"/>
-        <w:numPr>
-          <w:ilvl w:val="1"/>
-          <w:numId w:val="1"/>
-        </w:numPr>
-      </w:pPr>
-      <w:proofErr w:type="gramStart"/>
-      <w:r>
-        <w:t>.</w:t>
-      </w:r>
-      <w:proofErr w:type="spellStart"/>
-      <w:r>
-        <w:t>gitignore</w:t>
-      </w:r>
-      <w:proofErr w:type="spellEnd"/>
-      <w:proofErr w:type="gramEnd"/>
-      <w:r>
-        <w:t xml:space="preserve"> – Create a file </w:t>
-      </w:r>
-      <w:proofErr w:type="gramStart"/>
-      <w:r>
-        <w:t>called .</w:t>
-      </w:r>
-      <w:proofErr w:type="spellStart"/>
-      <w:r>
-        <w:t>gitignore</w:t>
-      </w:r>
-      <w:proofErr w:type="spellEnd"/>
-      <w:proofErr w:type="gramEnd"/>
-      <w:r>
-        <w:t xml:space="preserve"> in the root of a repository. Inside the file, we can write patterns to tell Git which files and folders to ignore:</w:t>
-      </w:r>
-    </w:p>
-    <w:p>
-      <w:pPr>
-        <w:pStyle w:val="ListParagraph"/>
-        <w:numPr>
-          <w:ilvl w:val="2"/>
-          <w:numId w:val="1"/>
-        </w:numPr>
-      </w:pPr>
-      <w:r>
-        <w:t>.</w:t>
-      </w:r>
-      <w:proofErr w:type="spellStart"/>
-      <w:r>
-        <w:t>DS_Store</w:t>
-      </w:r>
-      <w:proofErr w:type="spellEnd"/>
-      <w:r>
-        <w:t xml:space="preserve"> will ignore files name .</w:t>
-      </w:r>
-      <w:proofErr w:type="spellStart"/>
-      <w:r>
-        <w:t>DS_Store</w:t>
-      </w:r>
-      <w:proofErr w:type="spellEnd"/>
-    </w:p>
-    <w:p>
-      <w:pPr>
-        <w:pStyle w:val="ListParagraph"/>
-        <w:numPr>
-          <w:ilvl w:val="2"/>
-          <w:numId w:val="1"/>
-        </w:numPr>
-      </w:pPr>
-      <w:proofErr w:type="spellStart"/>
-      <w:r>
-        <w:t>folderName</w:t>
-      </w:r>
-      <w:proofErr w:type="spellEnd"/>
-      <w:r>
-        <w:t xml:space="preserve"> / will ignore an entire directory</w:t>
-      </w:r>
-    </w:p>
-    <w:p>
-      <w:pPr>
-        <w:pStyle w:val="ListParagraph"/>
-        <w:numPr>
-          <w:ilvl w:val="2"/>
-          <w:numId w:val="1"/>
-        </w:numPr>
-      </w:pPr>
-      <w:r>
-        <w:t>*.log will ignore any files with the .log extension</w:t>
-      </w:r>
-    </w:p>
-    <w:p>
-      <w:pPr>
-        <w:pStyle w:val="ListParagraph"/>
-        <w:numPr>
-          <w:ilvl w:val="2"/>
-          <w:numId w:val="1"/>
-        </w:numPr>
-      </w:pPr>
-    </w:p>
-    <w:p>
-      <w:pPr>
-        <w:pStyle w:val="ListParagraph"/>
-        <w:numPr>
-          <w:ilvl w:val="0"/>
-          <w:numId w:val="1"/>
-        </w:numPr>
-      </w:pPr>
-      <w:r>
-        <w:t>Gitignore.io file that needs to be added</w:t>
-      </w:r>
-    </w:p>
-    <w:p>
-      <w:pPr>
-        <w:pStyle w:val="ListParagraph"/>
-        <w:numPr>
-          <w:ilvl w:val="1"/>
-          <w:numId w:val="1"/>
-        </w:numPr>
-      </w:pPr>
-      <w:proofErr w:type="gramStart"/>
-      <w:r>
-        <w:t>.</w:t>
-      </w:r>
-      <w:proofErr w:type="spellStart"/>
-      <w:r>
-        <w:t>gitignore</w:t>
-      </w:r>
-      <w:proofErr w:type="spellEnd"/>
-      <w:proofErr w:type="gramEnd"/>
-      <w:r>
-        <w:t xml:space="preserve"> should be added to the </w:t>
-      </w:r>
-      <w:r>
-        <w:t>base folder</w:t>
-      </w:r>
-    </w:p>
-    <w:p>
-      <w:pPr>
-        <w:pStyle w:val="ListParagraph"/>
-        <w:numPr>
-          <w:ilvl w:val="1"/>
-          <w:numId w:val="1"/>
-        </w:numPr>
-      </w:pPr>
-      <w:r>
-        <w:t xml:space="preserve">Use .gitignore.io to copy paste general files that needs to be out of io section. </w:t>
-      </w:r>
-      <w:r>
-        <w:br/>
-      </w:r>
+        <w:t xml:space="preserve"> commit which reverses/</w:t>
+      </w:r>
+      <w:proofErr w:type="spellStart"/>
+      <w:r>
+        <w:t>undos</w:t>
+      </w:r>
+      <w:proofErr w:type="spellEnd"/>
+      <w:r>
+        <w:t xml:space="preserve"> the changes from a commit. Because it results in a new commit, you will be prompted to enter a commit message.  </w:t>
+      </w:r>
+    </w:p>
+    <w:p>
+      <w:r>
+        <w:t>GIT HUB</w:t>
+      </w:r>
+    </w:p>
+    <w:p>
+      <w:proofErr w:type="spellStart"/>
+      <w:r>
+        <w:t>Github</w:t>
+      </w:r>
+      <w:proofErr w:type="spellEnd"/>
+      <w:r>
+        <w:t xml:space="preserve"> is a hosting platform for git repositories. You can put your own git repos on GitHub and access them from anywhere and share them with people around the world. </w:t>
+      </w:r>
+    </w:p>
+    <w:p>
+      <w:r>
+        <w:lastRenderedPageBreak/>
+        <w:t xml:space="preserve">Beyond hosting repos, GitHub also provides additional collaboration features that are not native to Git (but are super useful). Basically, GitHub helps people share and collaborate on repos. </w:t>
+      </w:r>
+    </w:p>
+    <w:p>
+      <w:pPr>
+        <w:pStyle w:val="ListParagraph"/>
+        <w:numPr>
+          <w:ilvl w:val="6"/>
+          <w:numId w:val="1"/>
+        </w:numPr>
+        <w:ind w:left="270" w:hanging="270"/>
+      </w:pPr>
+      <w:r>
+        <w:t>Cloning</w:t>
+      </w:r>
+    </w:p>
+    <w:p>
+      <w:pPr>
+        <w:pStyle w:val="ListParagraph"/>
+        <w:numPr>
+          <w:ilvl w:val="7"/>
+          <w:numId w:val="1"/>
+        </w:numPr>
+        <w:ind w:left="810" w:hanging="270"/>
+      </w:pPr>
+      <w:r>
+        <w:t>Git clone &lt;</w:t>
+      </w:r>
+      <w:proofErr w:type="spellStart"/>
+      <w:r>
+        <w:t>url</w:t>
+      </w:r>
+      <w:proofErr w:type="spellEnd"/>
+      <w:r>
+        <w:t xml:space="preserve">&gt; ----- Git will </w:t>
+      </w:r>
+      <w:proofErr w:type="spellStart"/>
+      <w:r>
+        <w:t>revtrieve</w:t>
+      </w:r>
+      <w:proofErr w:type="spellEnd"/>
+      <w:r>
+        <w:t xml:space="preserve"> all the files </w:t>
+      </w:r>
+      <w:proofErr w:type="spellStart"/>
+      <w:r>
+        <w:t>accosicated</w:t>
+      </w:r>
+      <w:proofErr w:type="spellEnd"/>
+      <w:r>
+        <w:t xml:space="preserve"> with the repository and will copy them to your local machine. In addition, Git initializes a new repository on your machine, </w:t>
+      </w:r>
+      <w:proofErr w:type="spellStart"/>
+      <w:r>
+        <w:t>givng</w:t>
+      </w:r>
+      <w:proofErr w:type="spellEnd"/>
+      <w:r>
+        <w:t xml:space="preserve"> you access to the full Git History of the cloned project. </w:t>
+      </w:r>
+    </w:p>
+    <w:p>
+      <w:pPr>
+        <w:pStyle w:val="ListParagraph"/>
+        <w:numPr>
+          <w:ilvl w:val="7"/>
+          <w:numId w:val="1"/>
+        </w:numPr>
+        <w:ind w:left="810" w:hanging="270"/>
+      </w:pPr>
+      <w:r>
+        <w:t xml:space="preserve">So </w:t>
+      </w:r>
+      <w:proofErr w:type="gramStart"/>
+      <w:r>
+        <w:t>far</w:t>
+      </w:r>
+      <w:proofErr w:type="gramEnd"/>
+      <w:r>
+        <w:t xml:space="preserve"> we have created our own Git </w:t>
+      </w:r>
+      <w:proofErr w:type="spellStart"/>
+      <w:r>
+        <w:t>respositories</w:t>
+      </w:r>
+      <w:proofErr w:type="spellEnd"/>
+      <w:r>
+        <w:t xml:space="preserve"> from Scratch, but </w:t>
+      </w:r>
+      <w:proofErr w:type="spellStart"/>
+      <w:r>
+        <w:t>oftern</w:t>
+      </w:r>
+      <w:proofErr w:type="spellEnd"/>
+      <w:r>
+        <w:t xml:space="preserve"> we want to get a local copy of an existing repository</w:t>
+      </w:r>
+      <w:r>
+        <w:t xml:space="preserve"> instead. </w:t>
+      </w:r>
+    </w:p>
+    <w:p>
+      <w:pPr>
+        <w:pStyle w:val="ListParagraph"/>
+        <w:numPr>
+          <w:ilvl w:val="7"/>
+          <w:numId w:val="1"/>
+        </w:numPr>
+        <w:ind w:left="810" w:hanging="270"/>
+      </w:pPr>
+      <w:r>
+        <w:t xml:space="preserve">To do this, we can clone a remote </w:t>
+      </w:r>
+      <w:proofErr w:type="spellStart"/>
+      <w:r>
+        <w:t>resporitory</w:t>
+      </w:r>
+      <w:proofErr w:type="spellEnd"/>
+      <w:r>
+        <w:t xml:space="preserve"> hosted on Git hub and similar websites. All we need is a URL. That we can tell Git to clone for Use</w:t>
+      </w:r>
+    </w:p>
+    <w:p>
+      <w:pPr>
+        <w:pStyle w:val="ListParagraph"/>
+        <w:numPr>
+          <w:ilvl w:val="6"/>
+          <w:numId w:val="1"/>
+        </w:numPr>
+        <w:ind w:left="360"/>
+      </w:pPr>
+      <w:r>
+        <w:t xml:space="preserve">Git config </w:t>
+      </w:r>
+      <w:proofErr w:type="spellStart"/>
+      <w:proofErr w:type="gramStart"/>
+      <w:r>
+        <w:t>user.email</w:t>
+      </w:r>
+      <w:proofErr w:type="spellEnd"/>
+      <w:proofErr w:type="gramEnd"/>
+      <w:r>
+        <w:t xml:space="preserve"> ----- this tells you which email git is using</w:t>
+      </w:r>
+    </w:p>
+    <w:p>
+      <w:pPr>
+        <w:pStyle w:val="ListParagraph"/>
+        <w:numPr>
+          <w:ilvl w:val="6"/>
+          <w:numId w:val="1"/>
+        </w:numPr>
+        <w:ind w:left="360"/>
+      </w:pPr>
+      <w:r>
+        <w:t>SSH Key</w:t>
+      </w:r>
+    </w:p>
+    <w:p>
+      <w:pPr>
+        <w:pStyle w:val="ListParagraph"/>
+        <w:numPr>
+          <w:ilvl w:val="7"/>
+          <w:numId w:val="1"/>
+        </w:numPr>
+        <w:ind w:left="810"/>
+      </w:pPr>
+      <w:r>
+        <w:t xml:space="preserve">You need to be authenticated on </w:t>
+      </w:r>
+      <w:proofErr w:type="spellStart"/>
+      <w:r>
+        <w:t>Github</w:t>
+      </w:r>
+      <w:proofErr w:type="spellEnd"/>
+      <w:r>
+        <w:t xml:space="preserve"> to do certain operations, like pushing up code from your local machine. Your terminal will prompt you every single time for your </w:t>
+      </w:r>
+      <w:proofErr w:type="spellStart"/>
+      <w:r>
+        <w:t>Github</w:t>
+      </w:r>
+      <w:proofErr w:type="spellEnd"/>
+      <w:r>
+        <w:t xml:space="preserve"> email and </w:t>
+      </w:r>
+      <w:proofErr w:type="spellStart"/>
+      <w:r>
+        <w:t>passoerd</w:t>
+      </w:r>
+      <w:proofErr w:type="spellEnd"/>
+      <w:r>
+        <w:t>, unless….</w:t>
+      </w:r>
+    </w:p>
+    <w:p>
+      <w:pPr>
+        <w:pStyle w:val="ListParagraph"/>
+        <w:numPr>
+          <w:ilvl w:val="7"/>
+          <w:numId w:val="1"/>
+        </w:numPr>
+        <w:ind w:left="810"/>
+      </w:pPr>
+      <w:r>
+        <w:t xml:space="preserve">You generate and configure an SSH </w:t>
+      </w:r>
+      <w:proofErr w:type="spellStart"/>
+      <w:proofErr w:type="gramStart"/>
+      <w:r>
+        <w:t>key!once</w:t>
+      </w:r>
+      <w:proofErr w:type="spellEnd"/>
+      <w:proofErr w:type="gramEnd"/>
+      <w:r>
+        <w:t xml:space="preserve"> configures </w:t>
+      </w:r>
+      <w:proofErr w:type="spellStart"/>
+      <w:r>
+        <w:t>your</w:t>
+      </w:r>
+      <w:proofErr w:type="spellEnd"/>
+      <w:r>
+        <w:t xml:space="preserve"> can connect to Git hub without having to supply. Your username/password</w:t>
+      </w:r>
+    </w:p>
+    <w:p>
+      <w:pPr>
+        <w:pStyle w:val="ListParagraph"/>
+        <w:numPr>
+          <w:ilvl w:val="7"/>
+          <w:numId w:val="1"/>
+        </w:numPr>
+        <w:ind w:left="810"/>
+      </w:pPr>
     </w:p>
     <w:sectPr>
       <w:pgSz w:w="12240" w:h="15840"/>
@@ -1475,7 +3218,7 @@
         <w:ind w:left="2880" w:hanging="360"/>
       </w:pPr>
     </w:lvl>
-    <w:lvl w:ilvl="4" w:tplc="04090019" w:tentative="1">
+    <w:lvl w:ilvl="4" w:tplc="04090019">
       <w:start w:val="1"/>
       <w:numFmt w:val="lowerLetter"/>
       <w:lvlText w:val="%5."/>
@@ -1484,7 +3227,7 @@
         <w:ind w:left="3600" w:hanging="360"/>
       </w:pPr>
     </w:lvl>
-    <w:lvl w:ilvl="5" w:tplc="0409001B" w:tentative="1">
+    <w:lvl w:ilvl="5" w:tplc="0409001B">
       <w:start w:val="1"/>
       <w:numFmt w:val="lowerRoman"/>
       <w:lvlText w:val="%6."/>
@@ -1493,7 +3236,7 @@
         <w:ind w:left="4320" w:hanging="180"/>
       </w:pPr>
     </w:lvl>
-    <w:lvl w:ilvl="6" w:tplc="0409000F" w:tentative="1">
+    <w:lvl w:ilvl="6" w:tplc="0409000F">
       <w:start w:val="1"/>
       <w:numFmt w:val="decimal"/>
       <w:lvlText w:val="%7."/>
@@ -1502,7 +3245,7 @@
         <w:ind w:left="5040" w:hanging="360"/>
       </w:pPr>
     </w:lvl>
-    <w:lvl w:ilvl="7" w:tplc="04090019" w:tentative="1">
+    <w:lvl w:ilvl="7" w:tplc="04090019">
       <w:start w:val="1"/>
       <w:numFmt w:val="lowerLetter"/>
       <w:lvlText w:val="%8."/>

</xml_diff>

<commit_message>
Updated notes with remote commands
</commit_message>
<xml_diff>
--- a/Git_Hub_Notes_Training.docx
+++ b/Git_Hub_Notes_Training.docx
@@ -3157,11 +3157,339 @@
       <w:pPr>
         <w:pStyle w:val="ListParagraph"/>
         <w:numPr>
+          <w:ilvl w:val="6"/>
+          <w:numId w:val="1"/>
+        </w:numPr>
+        <w:ind w:left="360"/>
+      </w:pPr>
+      <w:r>
+        <w:t>Remote</w:t>
+      </w:r>
+    </w:p>
+    <w:p>
+      <w:pPr>
+        <w:pStyle w:val="ListParagraph"/>
+        <w:numPr>
           <w:ilvl w:val="7"/>
           <w:numId w:val="1"/>
         </w:numPr>
         <w:ind w:left="810"/>
       </w:pPr>
+      <w:r>
+        <w:t xml:space="preserve">Before we can push anything up to </w:t>
+      </w:r>
+      <w:proofErr w:type="spellStart"/>
+      <w:r>
+        <w:t>Github</w:t>
+      </w:r>
+      <w:proofErr w:type="spellEnd"/>
+      <w:r>
+        <w:t xml:space="preserve">, we need to tell Git about our remote repository on </w:t>
+      </w:r>
+      <w:proofErr w:type="spellStart"/>
+      <w:r>
+        <w:t>Github</w:t>
+      </w:r>
+      <w:proofErr w:type="spellEnd"/>
+      <w:r>
+        <w:t xml:space="preserve">. We need to setup a destination to push up to. </w:t>
+      </w:r>
+    </w:p>
+    <w:p>
+      <w:pPr>
+        <w:pStyle w:val="ListParagraph"/>
+        <w:numPr>
+          <w:ilvl w:val="7"/>
+          <w:numId w:val="1"/>
+        </w:numPr>
+        <w:ind w:left="810"/>
+      </w:pPr>
+      <w:r>
+        <w:t>In Git, we refer to these “destinations” as remotes. Each remote is simply a USL where a hosted repository lives</w:t>
+      </w:r>
+    </w:p>
+    <w:p>
+      <w:pPr>
+        <w:pStyle w:val="ListParagraph"/>
+        <w:numPr>
+          <w:ilvl w:val="7"/>
+          <w:numId w:val="1"/>
+        </w:numPr>
+        <w:ind w:left="810"/>
+      </w:pPr>
+      <w:r>
+        <w:t xml:space="preserve">Git </w:t>
+      </w:r>
+      <w:proofErr w:type="gramStart"/>
+      <w:r>
+        <w:t>remote -v</w:t>
+      </w:r>
+      <w:proofErr w:type="gramEnd"/>
+    </w:p>
+    <w:p>
+      <w:pPr>
+        <w:pStyle w:val="ListParagraph"/>
+        <w:numPr>
+          <w:ilvl w:val="8"/>
+          <w:numId w:val="1"/>
+        </w:numPr>
+        <w:ind w:left="1170"/>
+      </w:pPr>
+      <w:r>
+        <w:t xml:space="preserve">To view any existing remotes for your repository, we can run git remote or git </w:t>
+      </w:r>
+      <w:proofErr w:type="gramStart"/>
+      <w:r>
+        <w:t>remote</w:t>
+      </w:r>
+      <w:r>
+        <w:t xml:space="preserve"> -v</w:t>
+      </w:r>
+      <w:proofErr w:type="gramEnd"/>
+      <w:r>
+        <w:t xml:space="preserve"> (verbose for more info)</w:t>
+      </w:r>
+    </w:p>
+    <w:p>
+      <w:pPr>
+        <w:pStyle w:val="ListParagraph"/>
+        <w:numPr>
+          <w:ilvl w:val="8"/>
+          <w:numId w:val="1"/>
+        </w:numPr>
+        <w:ind w:left="1170"/>
+      </w:pPr>
+      <w:r>
+        <w:t xml:space="preserve">This just displays a list of remotes. If you haven’t added any remotes yet, you </w:t>
+      </w:r>
+      <w:proofErr w:type="spellStart"/>
+      <w:proofErr w:type="gramStart"/>
+      <w:r>
+        <w:t>wont</w:t>
+      </w:r>
+      <w:proofErr w:type="spellEnd"/>
+      <w:proofErr w:type="gramEnd"/>
+      <w:r>
+        <w:t xml:space="preserve"> see anything. </w:t>
+      </w:r>
+    </w:p>
+    <w:p>
+      <w:pPr>
+        <w:pStyle w:val="ListParagraph"/>
+        <w:numPr>
+          <w:ilvl w:val="7"/>
+          <w:numId w:val="1"/>
+        </w:numPr>
+        <w:ind w:left="810"/>
+      </w:pPr>
+      <w:r>
+        <w:t>Adding a new remote</w:t>
+      </w:r>
+    </w:p>
+    <w:p>
+      <w:pPr>
+        <w:pStyle w:val="ListParagraph"/>
+        <w:numPr>
+          <w:ilvl w:val="8"/>
+          <w:numId w:val="1"/>
+        </w:numPr>
+        <w:ind w:left="1170"/>
+      </w:pPr>
+      <w:r>
+        <w:t>Git remote add &lt;name&gt; &lt;</w:t>
+      </w:r>
+      <w:proofErr w:type="spellStart"/>
+      <w:r>
+        <w:t>url</w:t>
+      </w:r>
+      <w:proofErr w:type="spellEnd"/>
+      <w:r>
+        <w:t>&gt;</w:t>
+      </w:r>
+    </w:p>
+    <w:p>
+      <w:pPr>
+        <w:pStyle w:val="ListParagraph"/>
+        <w:numPr>
+          <w:ilvl w:val="8"/>
+          <w:numId w:val="1"/>
+        </w:numPr>
+        <w:ind w:left="1170"/>
+      </w:pPr>
+      <w:r>
+        <w:t xml:space="preserve">A remote is really two things: a URL and a </w:t>
+      </w:r>
+      <w:r>
+        <w:t>label</w:t>
+      </w:r>
+      <w:r>
+        <w:t>. To add anew remote, we need to provide both to Git</w:t>
+      </w:r>
+    </w:p>
+    <w:p>
+      <w:pPr>
+        <w:pStyle w:val="ListParagraph"/>
+        <w:numPr>
+          <w:ilvl w:val="8"/>
+          <w:numId w:val="1"/>
+        </w:numPr>
+        <w:ind w:left="1170"/>
+      </w:pPr>
+      <w:r>
+        <w:t>Origin</w:t>
+      </w:r>
+    </w:p>
+    <w:p>
+      <w:pPr>
+        <w:pStyle w:val="ListParagraph"/>
+        <w:numPr>
+          <w:ilvl w:val="0"/>
+          <w:numId w:val="2"/>
+        </w:numPr>
+      </w:pPr>
+      <w:r>
+        <w:t xml:space="preserve">Origin is a </w:t>
+      </w:r>
+      <w:r>
+        <w:t>conventional</w:t>
+      </w:r>
+      <w:r>
+        <w:t xml:space="preserve"> Git remote name, but it is not at all special. </w:t>
+      </w:r>
+      <w:proofErr w:type="spellStart"/>
+      <w:proofErr w:type="gramStart"/>
+      <w:r>
+        <w:t>Its</w:t>
+      </w:r>
+      <w:proofErr w:type="spellEnd"/>
+      <w:proofErr w:type="gramEnd"/>
+      <w:r>
+        <w:t xml:space="preserve"> just a name for a URL. </w:t>
+      </w:r>
+    </w:p>
+    <w:p>
+      <w:pPr>
+        <w:pStyle w:val="ListParagraph"/>
+        <w:numPr>
+          <w:ilvl w:val="0"/>
+          <w:numId w:val="2"/>
+        </w:numPr>
+      </w:pPr>
+      <w:r>
+        <w:lastRenderedPageBreak/>
+        <w:t xml:space="preserve">When we clone a </w:t>
+      </w:r>
+      <w:proofErr w:type="spellStart"/>
+      <w:r>
+        <w:t>Github</w:t>
+      </w:r>
+      <w:proofErr w:type="spellEnd"/>
+      <w:r>
+        <w:t xml:space="preserve"> repo, the default remote name setup for us in called origin, </w:t>
+      </w:r>
+      <w:proofErr w:type="gramStart"/>
+      <w:r>
+        <w:t>You</w:t>
+      </w:r>
+      <w:proofErr w:type="gramEnd"/>
+      <w:r>
+        <w:t xml:space="preserve"> can change it. </w:t>
+      </w:r>
+      <w:proofErr w:type="gramStart"/>
+      <w:r>
+        <w:t>Most of people</w:t>
+      </w:r>
+      <w:proofErr w:type="gramEnd"/>
+      <w:r>
+        <w:t xml:space="preserve"> </w:t>
+      </w:r>
+      <w:proofErr w:type="spellStart"/>
+      <w:r>
+        <w:t>leavel</w:t>
+      </w:r>
+      <w:proofErr w:type="spellEnd"/>
+      <w:r>
+        <w:t xml:space="preserve"> it. </w:t>
+      </w:r>
+    </w:p>
+    <w:p>
+      <w:pPr>
+        <w:pStyle w:val="ListParagraph"/>
+        <w:numPr>
+          <w:ilvl w:val="2"/>
+          <w:numId w:val="1"/>
+        </w:numPr>
+        <w:ind w:left="1260"/>
+      </w:pPr>
+      <w:r>
+        <w:t>Git remote rename &lt;old&gt; &lt;new&gt; ----- this is to rename a remote</w:t>
+      </w:r>
+    </w:p>
+    <w:p>
+      <w:pPr>
+        <w:pStyle w:val="ListParagraph"/>
+        <w:numPr>
+          <w:ilvl w:val="2"/>
+          <w:numId w:val="1"/>
+        </w:numPr>
+        <w:ind w:left="1260"/>
+      </w:pPr>
+      <w:r>
+        <w:t>Git remote remove &lt;name&gt; --- this gets rid of the remote all together</w:t>
+      </w:r>
+    </w:p>
+    <w:p>
+      <w:r>
+        <w:t>5. Pushing</w:t>
+      </w:r>
+    </w:p>
+    <w:p>
+      <w:pPr>
+        <w:pStyle w:val="ListParagraph"/>
+        <w:numPr>
+          <w:ilvl w:val="0"/>
+          <w:numId w:val="3"/>
+        </w:numPr>
+      </w:pPr>
+      <w:r>
+        <w:t>Now that we have a remote setup, lets pus some work up to GitHub! To do this we need to use the git push command</w:t>
+      </w:r>
+    </w:p>
+    <w:p>
+      <w:pPr>
+        <w:pStyle w:val="ListParagraph"/>
+        <w:numPr>
+          <w:ilvl w:val="0"/>
+          <w:numId w:val="3"/>
+        </w:numPr>
+      </w:pPr>
+      <w:r>
+        <w:t xml:space="preserve">We need to specify the remote we want to push up to AND the specific local branch we want to push up to that remote. </w:t>
+      </w:r>
+    </w:p>
+    <w:p>
+      <w:pPr>
+        <w:pStyle w:val="ListParagraph"/>
+        <w:numPr>
+          <w:ilvl w:val="0"/>
+          <w:numId w:val="3"/>
+        </w:numPr>
+      </w:pPr>
+      <w:r>
+        <w:t>Git push &lt;remote&gt; &lt;branch&gt;</w:t>
+      </w:r>
+    </w:p>
+    <w:p>
+      <w:pPr>
+        <w:pStyle w:val="ListParagraph"/>
+        <w:numPr>
+          <w:ilvl w:val="0"/>
+          <w:numId w:val="3"/>
+        </w:numPr>
+      </w:pPr>
+      <w:r>
+        <w:t>Git push origin main ---- tells git to push up the main branch to our origin remote</w:t>
+      </w:r>
     </w:p>
     <w:sectPr>
       <w:pgSz w:w="12240" w:h="15840"/>
@@ -3176,6 +3504,92 @@
 <file path=word/numbering.xml><?xml version="1.0" encoding="utf-8"?>
 <w:numbering xmlns:wpc="http://schemas.microsoft.com/office/word/2010/wordprocessingCanvas" xmlns:cx="http://schemas.microsoft.com/office/drawing/2014/chartex" xmlns:cx1="http://schemas.microsoft.com/office/drawing/2015/9/8/chartex" xmlns:cx2="http://schemas.microsoft.com/office/drawing/2015/10/21/chartex" xmlns:cx3="http://schemas.microsoft.com/office/drawing/2016/5/9/chartex" xmlns:cx4="http://schemas.microsoft.com/office/drawing/2016/5/10/chartex" xmlns:cx5="http://schemas.microsoft.com/office/drawing/2016/5/11/chartex" xmlns:cx6="http://schemas.microsoft.com/office/drawing/2016/5/12/chartex" xmlns:cx7="http://schemas.microsoft.com/office/drawing/2016/5/13/chartex" xmlns:cx8="http://schemas.microsoft.com/office/drawing/2016/5/14/chartex" xmlns:mc="http://schemas.openxmlformats.org/markup-compatibility/2006" xmlns:aink="http://schemas.microsoft.com/office/drawing/2016/ink" xmlns:am3d="http://schemas.microsoft.com/office/drawing/2017/model3d" xmlns:o="urn:schemas-microsoft-com:office:office" xmlns:oel="http://schemas.microsoft.com/office/2019/extlst" xmlns:r="http://schemas.openxmlformats.org/officeDocument/2006/relationships" xmlns:m="http://schemas.openxmlformats.org/officeDocument/2006/math" xmlns:v="urn:schemas-microsoft-com:vml" xmlns:wp14="http://schemas.microsoft.com/office/word/2010/wordprocessingDrawing" xmlns:wp="http://schemas.openxmlformats.org/drawingml/2006/wordprocessingDrawing" xmlns:w10="urn:schemas-microsoft-com:office:word" xmlns:w="http://schemas.openxmlformats.org/wordprocessingml/2006/main" xmlns:w14="http://schemas.microsoft.com/office/word/2010/wordml" xmlns:w15="http://schemas.microsoft.com/office/word/2012/wordml" xmlns:w16cex="http://schemas.microsoft.com/office/word/2018/wordml/cex" xmlns:w16cid="http://schemas.microsoft.com/office/word/2016/wordml/cid" xmlns:w16="http://schemas.microsoft.com/office/word/2018/wordml" xmlns:w16du="http://schemas.microsoft.com/office/word/2023/wordml/word16du" xmlns:w16sdtdh="http://schemas.microsoft.com/office/word/2020/wordml/sdtdatahash" xmlns:w16sdtfl="http://schemas.microsoft.com/office/word/2024/wordml/sdtformatlock" xmlns:w16se="http://schemas.microsoft.com/office/word/2015/wordml/symex" xmlns:wpg="http://schemas.microsoft.com/office/word/2010/wordprocessingGroup" xmlns:wpi="http://schemas.microsoft.com/office/word/2010/wordprocessingInk" xmlns:wne="http://schemas.microsoft.com/office/word/2006/wordml" xmlns:wps="http://schemas.microsoft.com/office/word/2010/wordprocessingShape" mc:Ignorable="w14 w15 w16se w16cid w16 w16cex w16sdtdh w16sdtfl w16du wp14">
   <w:abstractNum w:abstractNumId="0" w15:restartNumberingAfterBreak="0">
+    <w:nsid w:val="1298049F"/>
+    <w:multiLevelType w:val="hybridMultilevel"/>
+    <w:tmpl w:val="DA2443D2"/>
+    <w:lvl w:ilvl="0" w:tplc="0409000F">
+      <w:start w:val="1"/>
+      <w:numFmt w:val="decimal"/>
+      <w:lvlText w:val="%1."/>
+      <w:lvlJc w:val="left"/>
+      <w:pPr>
+        <w:ind w:left="720" w:hanging="360"/>
+      </w:pPr>
+    </w:lvl>
+    <w:lvl w:ilvl="1" w:tplc="04090019" w:tentative="1">
+      <w:start w:val="1"/>
+      <w:numFmt w:val="lowerLetter"/>
+      <w:lvlText w:val="%2."/>
+      <w:lvlJc w:val="left"/>
+      <w:pPr>
+        <w:ind w:left="1440" w:hanging="360"/>
+      </w:pPr>
+    </w:lvl>
+    <w:lvl w:ilvl="2" w:tplc="0409001B" w:tentative="1">
+      <w:start w:val="1"/>
+      <w:numFmt w:val="lowerRoman"/>
+      <w:lvlText w:val="%3."/>
+      <w:lvlJc w:val="right"/>
+      <w:pPr>
+        <w:ind w:left="2160" w:hanging="180"/>
+      </w:pPr>
+    </w:lvl>
+    <w:lvl w:ilvl="3" w:tplc="0409000F" w:tentative="1">
+      <w:start w:val="1"/>
+      <w:numFmt w:val="decimal"/>
+      <w:lvlText w:val="%4."/>
+      <w:lvlJc w:val="left"/>
+      <w:pPr>
+        <w:ind w:left="2880" w:hanging="360"/>
+      </w:pPr>
+    </w:lvl>
+    <w:lvl w:ilvl="4" w:tplc="04090019" w:tentative="1">
+      <w:start w:val="1"/>
+      <w:numFmt w:val="lowerLetter"/>
+      <w:lvlText w:val="%5."/>
+      <w:lvlJc w:val="left"/>
+      <w:pPr>
+        <w:ind w:left="3600" w:hanging="360"/>
+      </w:pPr>
+    </w:lvl>
+    <w:lvl w:ilvl="5" w:tplc="0409001B" w:tentative="1">
+      <w:start w:val="1"/>
+      <w:numFmt w:val="lowerRoman"/>
+      <w:lvlText w:val="%6."/>
+      <w:lvlJc w:val="right"/>
+      <w:pPr>
+        <w:ind w:left="4320" w:hanging="180"/>
+      </w:pPr>
+    </w:lvl>
+    <w:lvl w:ilvl="6" w:tplc="0409000F" w:tentative="1">
+      <w:start w:val="1"/>
+      <w:numFmt w:val="decimal"/>
+      <w:lvlText w:val="%7."/>
+      <w:lvlJc w:val="left"/>
+      <w:pPr>
+        <w:ind w:left="5040" w:hanging="360"/>
+      </w:pPr>
+    </w:lvl>
+    <w:lvl w:ilvl="7" w:tplc="04090019" w:tentative="1">
+      <w:start w:val="1"/>
+      <w:numFmt w:val="lowerLetter"/>
+      <w:lvlText w:val="%8."/>
+      <w:lvlJc w:val="left"/>
+      <w:pPr>
+        <w:ind w:left="5760" w:hanging="360"/>
+      </w:pPr>
+    </w:lvl>
+    <w:lvl w:ilvl="8" w:tplc="0409001B" w:tentative="1">
+      <w:start w:val="1"/>
+      <w:numFmt w:val="lowerRoman"/>
+      <w:lvlText w:val="%9."/>
+      <w:lvlJc w:val="right"/>
+      <w:pPr>
+        <w:ind w:left="6480" w:hanging="180"/>
+      </w:pPr>
+    </w:lvl>
+  </w:abstractNum>
+  <w:abstractNum w:abstractNumId="1" w15:restartNumberingAfterBreak="0">
     <w:nsid w:val="1C5E6CCF"/>
     <w:multiLevelType w:val="hybridMultilevel"/>
     <w:tmpl w:val="A946581E"/>
@@ -3254,7 +3668,7 @@
         <w:ind w:left="5760" w:hanging="360"/>
       </w:pPr>
     </w:lvl>
-    <w:lvl w:ilvl="8" w:tplc="0409001B" w:tentative="1">
+    <w:lvl w:ilvl="8" w:tplc="0409001B">
       <w:start w:val="1"/>
       <w:numFmt w:val="lowerRoman"/>
       <w:lvlText w:val="%9."/>
@@ -3264,7 +3678,126 @@
       </w:pPr>
     </w:lvl>
   </w:abstractNum>
+  <w:abstractNum w:abstractNumId="2" w15:restartNumberingAfterBreak="0">
+    <w:nsid w:val="7CC5752C"/>
+    <w:multiLevelType w:val="hybridMultilevel"/>
+    <w:tmpl w:val="B658CE1E"/>
+    <w:lvl w:ilvl="0" w:tplc="04090001">
+      <w:start w:val="1"/>
+      <w:numFmt w:val="bullet"/>
+      <w:lvlText w:val=""/>
+      <w:lvlJc w:val="left"/>
+      <w:pPr>
+        <w:ind w:left="1890" w:hanging="360"/>
+      </w:pPr>
+      <w:rPr>
+        <w:rFonts w:ascii="Symbol" w:hAnsi="Symbol" w:hint="default"/>
+      </w:rPr>
+    </w:lvl>
+    <w:lvl w:ilvl="1" w:tplc="04090003" w:tentative="1">
+      <w:start w:val="1"/>
+      <w:numFmt w:val="bullet"/>
+      <w:lvlText w:val="o"/>
+      <w:lvlJc w:val="left"/>
+      <w:pPr>
+        <w:ind w:left="2610" w:hanging="360"/>
+      </w:pPr>
+      <w:rPr>
+        <w:rFonts w:ascii="Courier New" w:hAnsi="Courier New" w:hint="default"/>
+      </w:rPr>
+    </w:lvl>
+    <w:lvl w:ilvl="2" w:tplc="04090005" w:tentative="1">
+      <w:start w:val="1"/>
+      <w:numFmt w:val="bullet"/>
+      <w:lvlText w:val=""/>
+      <w:lvlJc w:val="left"/>
+      <w:pPr>
+        <w:ind w:left="3330" w:hanging="360"/>
+      </w:pPr>
+      <w:rPr>
+        <w:rFonts w:ascii="Wingdings" w:hAnsi="Wingdings" w:hint="default"/>
+      </w:rPr>
+    </w:lvl>
+    <w:lvl w:ilvl="3" w:tplc="04090001" w:tentative="1">
+      <w:start w:val="1"/>
+      <w:numFmt w:val="bullet"/>
+      <w:lvlText w:val=""/>
+      <w:lvlJc w:val="left"/>
+      <w:pPr>
+        <w:ind w:left="4050" w:hanging="360"/>
+      </w:pPr>
+      <w:rPr>
+        <w:rFonts w:ascii="Symbol" w:hAnsi="Symbol" w:hint="default"/>
+      </w:rPr>
+    </w:lvl>
+    <w:lvl w:ilvl="4" w:tplc="04090003" w:tentative="1">
+      <w:start w:val="1"/>
+      <w:numFmt w:val="bullet"/>
+      <w:lvlText w:val="o"/>
+      <w:lvlJc w:val="left"/>
+      <w:pPr>
+        <w:ind w:left="4770" w:hanging="360"/>
+      </w:pPr>
+      <w:rPr>
+        <w:rFonts w:ascii="Courier New" w:hAnsi="Courier New" w:hint="default"/>
+      </w:rPr>
+    </w:lvl>
+    <w:lvl w:ilvl="5" w:tplc="04090005" w:tentative="1">
+      <w:start w:val="1"/>
+      <w:numFmt w:val="bullet"/>
+      <w:lvlText w:val=""/>
+      <w:lvlJc w:val="left"/>
+      <w:pPr>
+        <w:ind w:left="5490" w:hanging="360"/>
+      </w:pPr>
+      <w:rPr>
+        <w:rFonts w:ascii="Wingdings" w:hAnsi="Wingdings" w:hint="default"/>
+      </w:rPr>
+    </w:lvl>
+    <w:lvl w:ilvl="6" w:tplc="04090001" w:tentative="1">
+      <w:start w:val="1"/>
+      <w:numFmt w:val="bullet"/>
+      <w:lvlText w:val=""/>
+      <w:lvlJc w:val="left"/>
+      <w:pPr>
+        <w:ind w:left="6210" w:hanging="360"/>
+      </w:pPr>
+      <w:rPr>
+        <w:rFonts w:ascii="Symbol" w:hAnsi="Symbol" w:hint="default"/>
+      </w:rPr>
+    </w:lvl>
+    <w:lvl w:ilvl="7" w:tplc="04090003" w:tentative="1">
+      <w:start w:val="1"/>
+      <w:numFmt w:val="bullet"/>
+      <w:lvlText w:val="o"/>
+      <w:lvlJc w:val="left"/>
+      <w:pPr>
+        <w:ind w:left="6930" w:hanging="360"/>
+      </w:pPr>
+      <w:rPr>
+        <w:rFonts w:ascii="Courier New" w:hAnsi="Courier New" w:hint="default"/>
+      </w:rPr>
+    </w:lvl>
+    <w:lvl w:ilvl="8" w:tplc="04090005" w:tentative="1">
+      <w:start w:val="1"/>
+      <w:numFmt w:val="bullet"/>
+      <w:lvlText w:val=""/>
+      <w:lvlJc w:val="left"/>
+      <w:pPr>
+        <w:ind w:left="7650" w:hanging="360"/>
+      </w:pPr>
+      <w:rPr>
+        <w:rFonts w:ascii="Wingdings" w:hAnsi="Wingdings" w:hint="default"/>
+      </w:rPr>
+    </w:lvl>
+  </w:abstractNum>
   <w:num w:numId="1" w16cid:durableId="369190567">
+    <w:abstractNumId w:val="1"/>
+  </w:num>
+  <w:num w:numId="2" w16cid:durableId="1070689226">
+    <w:abstractNumId w:val="2"/>
+  </w:num>
+  <w:num w:numId="3" w16cid:durableId="546448900">
     <w:abstractNumId w:val="0"/>
   </w:num>
 </w:numbering>

</xml_diff>

<commit_message>
Complete basic github commands
</commit_message>
<xml_diff>
--- a/Git_Hub_Notes_Training.docx
+++ b/Git_Hub_Notes_Training.docx
@@ -3489,6 +3489,365 @@
       </w:pPr>
       <w:r>
         <w:t>Git push origin main ---- tells git to push up the main branch to our origin remote</w:t>
+      </w:r>
+    </w:p>
+    <w:p>
+      <w:pPr>
+        <w:pStyle w:val="ListParagraph"/>
+        <w:numPr>
+          <w:ilvl w:val="0"/>
+          <w:numId w:val="3"/>
+        </w:numPr>
+      </w:pPr>
+      <w:r>
+        <w:t>Push in Detail</w:t>
+      </w:r>
+    </w:p>
+    <w:p>
+      <w:pPr>
+        <w:pStyle w:val="ListParagraph"/>
+        <w:numPr>
+          <w:ilvl w:val="1"/>
+          <w:numId w:val="3"/>
+        </w:numPr>
+      </w:pPr>
+      <w:r>
+        <w:t xml:space="preserve">While we </w:t>
+      </w:r>
+      <w:proofErr w:type="spellStart"/>
+      <w:r>
+        <w:t>ofthen</w:t>
+      </w:r>
+      <w:proofErr w:type="spellEnd"/>
+      <w:r>
+        <w:t xml:space="preserve"> want to push a local branch up to a remote branch of the </w:t>
+      </w:r>
+      <w:proofErr w:type="spellStart"/>
+      <w:r>
+        <w:t>sma</w:t>
+      </w:r>
+      <w:proofErr w:type="spellEnd"/>
+      <w:r>
+        <w:t xml:space="preserve"> </w:t>
+      </w:r>
+      <w:proofErr w:type="spellStart"/>
+      <w:r>
+        <w:t>ename</w:t>
+      </w:r>
+      <w:proofErr w:type="spellEnd"/>
+      <w:r>
+        <w:t xml:space="preserve">, we don’t have to! To push our local </w:t>
+      </w:r>
+      <w:proofErr w:type="spellStart"/>
+      <w:r>
+        <w:t>panckage</w:t>
+      </w:r>
+      <w:proofErr w:type="spellEnd"/>
+      <w:r>
+        <w:t xml:space="preserve"> branch up to a remote branch called wafer we could </w:t>
+      </w:r>
+      <w:proofErr w:type="gramStart"/>
+      <w:r>
+        <w:t>do :</w:t>
+      </w:r>
+      <w:proofErr w:type="gramEnd"/>
+    </w:p>
+    <w:p>
+      <w:pPr>
+        <w:pStyle w:val="ListParagraph"/>
+        <w:numPr>
+          <w:ilvl w:val="2"/>
+          <w:numId w:val="3"/>
+        </w:numPr>
+      </w:pPr>
+      <w:r>
+        <w:t>Git push &lt;remote&gt; &lt;</w:t>
+      </w:r>
+      <w:proofErr w:type="spellStart"/>
+      <w:r>
+        <w:t>local_branch</w:t>
+      </w:r>
+      <w:proofErr w:type="spellEnd"/>
+      <w:proofErr w:type="gramStart"/>
+      <w:r>
+        <w:t>&gt; :</w:t>
+      </w:r>
+      <w:proofErr w:type="gramEnd"/>
+      <w:r>
+        <w:t xml:space="preserve"> &lt;remote _branch&gt;</w:t>
+      </w:r>
+    </w:p>
+    <w:p>
+      <w:pPr>
+        <w:pStyle w:val="ListParagraph"/>
+        <w:numPr>
+          <w:ilvl w:val="2"/>
+          <w:numId w:val="3"/>
+        </w:numPr>
+      </w:pPr>
+      <w:r>
+        <w:t xml:space="preserve">Example ----- git push origin </w:t>
+      </w:r>
+      <w:proofErr w:type="gramStart"/>
+      <w:r>
+        <w:t>pancake :</w:t>
+      </w:r>
+      <w:proofErr w:type="gramEnd"/>
+      <w:r>
+        <w:t xml:space="preserve"> waffle</w:t>
+      </w:r>
+    </w:p>
+    <w:p>
+      <w:pPr>
+        <w:pStyle w:val="ListParagraph"/>
+        <w:numPr>
+          <w:ilvl w:val="0"/>
+          <w:numId w:val="3"/>
+        </w:numPr>
+      </w:pPr>
+      <w:r>
+        <w:t>What is the git push -u option</w:t>
+      </w:r>
+    </w:p>
+    <w:p>
+      <w:pPr>
+        <w:pStyle w:val="ListParagraph"/>
+        <w:numPr>
+          <w:ilvl w:val="1"/>
+          <w:numId w:val="3"/>
+        </w:numPr>
+      </w:pPr>
+      <w:r>
+        <w:t xml:space="preserve">The -u option allows us to get the upstream of the branch we are pushing. You can think of this as a link connecting our local branch to a branch on </w:t>
+      </w:r>
+      <w:proofErr w:type="spellStart"/>
+      <w:r>
+        <w:t>github</w:t>
+      </w:r>
+      <w:proofErr w:type="spellEnd"/>
+      <w:r>
+        <w:t xml:space="preserve">. Running git push -u origin main sets the upstream of the local master branch so that it tracks the master branch on the origin repo. </w:t>
+      </w:r>
+    </w:p>
+    <w:p>
+      <w:pPr>
+        <w:pStyle w:val="ListParagraph"/>
+        <w:numPr>
+          <w:ilvl w:val="1"/>
+          <w:numId w:val="3"/>
+        </w:numPr>
+      </w:pPr>
+      <w:r>
+        <w:t xml:space="preserve">If you want to push more </w:t>
+      </w:r>
+      <w:proofErr w:type="spellStart"/>
+      <w:r>
+        <w:t>then</w:t>
+      </w:r>
+      <w:proofErr w:type="spellEnd"/>
+      <w:r>
+        <w:t xml:space="preserve"> the </w:t>
+      </w:r>
+      <w:r>
+        <w:t xml:space="preserve">git push -u origin </w:t>
+      </w:r>
+      <w:proofErr w:type="spellStart"/>
+      <w:proofErr w:type="gramStart"/>
+      <w:r>
+        <w:t>dogs:cats</w:t>
+      </w:r>
+      <w:proofErr w:type="spellEnd"/>
+      <w:proofErr w:type="gramEnd"/>
+      <w:r>
+        <w:t xml:space="preserve"> ----- next time if you will use git push </w:t>
+      </w:r>
+      <w:proofErr w:type="gramStart"/>
+      <w:r>
+        <w:t>only</w:t>
+      </w:r>
+      <w:proofErr w:type="gramEnd"/>
+      <w:r>
+        <w:t xml:space="preserve"> then it will automatically update anything that is on </w:t>
+      </w:r>
+      <w:proofErr w:type="gramStart"/>
+      <w:r>
+        <w:t>dogs</w:t>
+      </w:r>
+      <w:proofErr w:type="gramEnd"/>
+      <w:r>
+        <w:t xml:space="preserve"> branch on local m </w:t>
+      </w:r>
+      <w:proofErr w:type="spellStart"/>
+      <w:r>
+        <w:t>achine</w:t>
+      </w:r>
+      <w:proofErr w:type="spellEnd"/>
+      <w:r>
+        <w:t xml:space="preserve"> to </w:t>
+      </w:r>
+      <w:proofErr w:type="gramStart"/>
+      <w:r>
+        <w:t>cats</w:t>
+      </w:r>
+      <w:proofErr w:type="gramEnd"/>
+      <w:r>
+        <w:t xml:space="preserve"> branch on the </w:t>
+      </w:r>
+      <w:proofErr w:type="spellStart"/>
+      <w:r>
+        <w:t>github</w:t>
+      </w:r>
+      <w:proofErr w:type="spellEnd"/>
+      <w:r>
+        <w:t xml:space="preserve">. </w:t>
+      </w:r>
+    </w:p>
+    <w:p>
+      <w:pPr>
+        <w:pStyle w:val="ListParagraph"/>
+        <w:numPr>
+          <w:ilvl w:val="0"/>
+          <w:numId w:val="3"/>
+        </w:numPr>
+      </w:pPr>
+      <w:r>
+        <w:t xml:space="preserve">Option 2 of setting up a repo from the </w:t>
+      </w:r>
+      <w:proofErr w:type="spellStart"/>
+      <w:r>
+        <w:t>github</w:t>
+      </w:r>
+      <w:proofErr w:type="spellEnd"/>
+      <w:r>
+        <w:t xml:space="preserve"> to the system</w:t>
+      </w:r>
+    </w:p>
+    <w:p>
+      <w:pPr>
+        <w:pStyle w:val="ListParagraph"/>
+        <w:numPr>
+          <w:ilvl w:val="1"/>
+          <w:numId w:val="3"/>
+        </w:numPr>
+      </w:pPr>
+      <w:r>
+        <w:t xml:space="preserve">If you haven’t begun work on your local repo, you can </w:t>
+      </w:r>
+    </w:p>
+    <w:p>
+      <w:pPr>
+        <w:pStyle w:val="ListParagraph"/>
+        <w:numPr>
+          <w:ilvl w:val="2"/>
+          <w:numId w:val="3"/>
+        </w:numPr>
+      </w:pPr>
+      <w:r>
+        <w:t xml:space="preserve">Create a </w:t>
+      </w:r>
+      <w:proofErr w:type="gramStart"/>
+      <w:r>
+        <w:t>brand new</w:t>
+      </w:r>
+      <w:proofErr w:type="gramEnd"/>
+      <w:r>
+        <w:t xml:space="preserve"> repo on </w:t>
+      </w:r>
+      <w:proofErr w:type="spellStart"/>
+      <w:r>
+        <w:t>Github</w:t>
+      </w:r>
+      <w:proofErr w:type="spellEnd"/>
+    </w:p>
+    <w:p>
+      <w:pPr>
+        <w:pStyle w:val="ListParagraph"/>
+        <w:numPr>
+          <w:ilvl w:val="2"/>
+          <w:numId w:val="3"/>
+        </w:numPr>
+      </w:pPr>
+      <w:r>
+        <w:t>Clone it do</w:t>
+      </w:r>
+      <w:r>
+        <w:t>wn</w:t>
+      </w:r>
+      <w:r>
+        <w:t xml:space="preserve"> to your machine</w:t>
+      </w:r>
+    </w:p>
+    <w:p>
+      <w:pPr>
+        <w:pStyle w:val="ListParagraph"/>
+        <w:numPr>
+          <w:ilvl w:val="2"/>
+          <w:numId w:val="3"/>
+        </w:numPr>
+      </w:pPr>
+      <w:r>
+        <w:t>Do some work locally</w:t>
+      </w:r>
+    </w:p>
+    <w:p>
+      <w:pPr>
+        <w:pStyle w:val="ListParagraph"/>
+        <w:numPr>
+          <w:ilvl w:val="2"/>
+          <w:numId w:val="3"/>
+        </w:numPr>
+      </w:pPr>
+      <w:r>
+        <w:t xml:space="preserve">Push up your changes to the </w:t>
+      </w:r>
+      <w:proofErr w:type="spellStart"/>
+      <w:r>
+        <w:t>github</w:t>
+      </w:r>
+      <w:proofErr w:type="spellEnd"/>
+    </w:p>
+    <w:p>
+      <w:pPr>
+        <w:pStyle w:val="ListParagraph"/>
+        <w:numPr>
+          <w:ilvl w:val="0"/>
+          <w:numId w:val="3"/>
+        </w:numPr>
+      </w:pPr>
+      <w:r>
+        <w:t xml:space="preserve">Use this format to clone a repo, prefer this format </w:t>
+      </w:r>
+    </w:p>
+    <w:p>
+      <w:pPr>
+        <w:pStyle w:val="ListParagraph"/>
+        <w:numPr>
+          <w:ilvl w:val="1"/>
+          <w:numId w:val="3"/>
+        </w:numPr>
+      </w:pPr>
+      <w:r>
+        <w:t xml:space="preserve">git clone </w:t>
+      </w:r>
+      <w:hyperlink r:id="rId6" w:history="1">
+        <w:r>
+          <w:rPr>
+            <w:rStyle w:val="Hyperlink"/>
+          </w:rPr>
+          <w:t>git@github.com:Eklavyabishnoi02/Forecasting.git</w:t>
+        </w:r>
+      </w:hyperlink>
+    </w:p>
+    <w:p>
+      <w:pPr>
+        <w:pStyle w:val="ListParagraph"/>
+        <w:numPr>
+          <w:ilvl w:val="0"/>
+          <w:numId w:val="3"/>
+        </w:numPr>
+      </w:pPr>
+      <w:r>
+        <w:t>git branch -M main --- this renames the master branch to main</w:t>
       </w:r>
     </w:p>
     <w:sectPr>
@@ -3516,7 +3875,7 @@
         <w:ind w:left="720" w:hanging="360"/>
       </w:pPr>
     </w:lvl>
-    <w:lvl w:ilvl="1" w:tplc="04090019" w:tentative="1">
+    <w:lvl w:ilvl="1" w:tplc="04090019">
       <w:start w:val="1"/>
       <w:numFmt w:val="lowerLetter"/>
       <w:lvlText w:val="%2."/>
@@ -3525,7 +3884,7 @@
         <w:ind w:left="1440" w:hanging="360"/>
       </w:pPr>
     </w:lvl>
-    <w:lvl w:ilvl="2" w:tplc="0409001B" w:tentative="1">
+    <w:lvl w:ilvl="2" w:tplc="0409001B">
       <w:start w:val="1"/>
       <w:numFmt w:val="lowerRoman"/>
       <w:lvlText w:val="%3."/>

</xml_diff>